<commit_message>
minor comments and style edits
</commit_message>
<xml_diff>
--- a/Design Proposal/Project Proposal.docx
+++ b/Design Proposal/Project Proposal.docx
@@ -7457,29 +7457,1316 @@
           <w:szCs w:val="24"/>
           <w:lang w:val="en-US"/>
         </w:rPr>
-        <w:t xml:space="preserve">minimax alpha beta pruning algorithm </w:t>
-      </w:r>
-      <w:r>
-        <w:rPr>
-          <w:szCs w:val="24"/>
-          <w:lang w:val="en-US"/>
-        </w:rPr>
-        <w:t>[</w:t>
-      </w:r>
-      <w:r>
-        <w:rPr>
-          <w:szCs w:val="24"/>
-          <w:lang w:val="en-US"/>
-        </w:rPr>
-        <w:t>add more stuff here</w:t>
-      </w:r>
-      <w:r>
-        <w:rPr>
-          <w:szCs w:val="24"/>
-          <w:lang w:val="en-US"/>
-        </w:rPr>
-        <w:t>]</w:t>
-      </w:r>
+        <w:t>The main algorithmic complexity for this project will come from a minimax alpha beta pruning algorithm</w:t>
+      </w:r>
+      <w:r>
+        <w:rPr>
+          <w:szCs w:val="24"/>
+          <w:lang w:val="en-US"/>
+        </w:rPr>
+        <w:t xml:space="preserve"> which is used for the card playing section of the game</w:t>
+      </w:r>
+      <w:r>
+        <w:rPr>
+          <w:szCs w:val="24"/>
+          <w:lang w:val="en-US"/>
+        </w:rPr>
+        <w:t xml:space="preserve">. As bridge is a stochastic game of incomplete information, </w:t>
+      </w:r>
+      <w:r>
+        <w:rPr>
+          <w:szCs w:val="24"/>
+          <w:lang w:val="en-US"/>
+        </w:rPr>
+        <w:t xml:space="preserve">the minimax algorithm </w:t>
+      </w:r>
+      <w:r>
+        <w:rPr>
+          <w:szCs w:val="24"/>
+          <w:lang w:val="en-US"/>
+        </w:rPr>
+        <w:t xml:space="preserve">will be altered to suit the </w:t>
+      </w:r>
+      <w:proofErr w:type="gramStart"/>
+      <w:r>
+        <w:rPr>
+          <w:szCs w:val="24"/>
+          <w:lang w:val="en-US"/>
+        </w:rPr>
+        <w:t>less than ideal</w:t>
+      </w:r>
+      <w:proofErr w:type="gramEnd"/>
+      <w:r>
+        <w:rPr>
+          <w:szCs w:val="24"/>
+          <w:lang w:val="en-US"/>
+        </w:rPr>
+        <w:t xml:space="preserve"> nature of the game. </w:t>
+      </w:r>
+    </w:p>
+    <w:p>
+      <w:pPr>
+        <w:spacing w:after="120"/>
+        <w:rPr>
+          <w:szCs w:val="24"/>
+          <w:lang w:val="en-US"/>
+        </w:rPr>
+      </w:pPr>
+    </w:p>
+    <w:p>
+      <w:pPr>
+        <w:pStyle w:val="Heading3"/>
+        <w:rPr>
+          <w:lang w:val="en-US"/>
+        </w:rPr>
+      </w:pPr>
+      <w:r>
+        <w:rPr>
+          <w:lang w:val="en-US"/>
+        </w:rPr>
+        <w:t>Minimax algorithm</w:t>
+      </w:r>
+    </w:p>
+    <w:p>
+      <w:pPr>
+        <w:spacing w:after="120"/>
+        <w:rPr>
+          <w:szCs w:val="24"/>
+          <w:lang w:val="en-US"/>
+        </w:rPr>
+      </w:pPr>
+    </w:p>
+    <w:p>
+      <w:pPr>
+        <w:spacing w:after="120"/>
+        <w:rPr>
+          <w:szCs w:val="24"/>
+          <w:lang w:val="en-US"/>
+        </w:rPr>
+      </w:pPr>
+      <w:r>
+        <w:rPr>
+          <w:szCs w:val="24"/>
+          <w:lang w:val="en-US"/>
+        </w:rPr>
+        <w:t>Based on pseudocode from (</w:t>
+      </w:r>
+      <w:hyperlink r:id="rId23" w:history="1">
+        <w:r>
+          <w:rPr>
+            <w:rStyle w:val="Hyperlink"/>
+            <w:szCs w:val="24"/>
+            <w:lang w:val="en-US"/>
+          </w:rPr>
+          <w:t>https://en.wikipedia.org/wiki/Minimax</w:t>
+        </w:r>
+      </w:hyperlink>
+      <w:r>
+        <w:rPr>
+          <w:szCs w:val="24"/>
+          <w:lang w:val="en-US"/>
+        </w:rPr>
+        <w:t>) and some interpretation by me, I will implement the minimax algorithm this way:</w:t>
+      </w:r>
+    </w:p>
+    <w:p>
+      <w:pPr>
+        <w:spacing w:after="120"/>
+        <w:rPr>
+          <w:szCs w:val="24"/>
+          <w:lang w:val="en-US"/>
+        </w:rPr>
+      </w:pPr>
+    </w:p>
+    <w:p>
+      <w:pPr>
+        <w:spacing w:after="120"/>
+        <w:rPr>
+          <w:rFonts w:ascii="Courier New" w:eastAsia="Times New Roman" w:hAnsi="Courier New" w:cs="Courier New"/>
+          <w:color w:val="000000"/>
+          <w:sz w:val="21"/>
+          <w:szCs w:val="21"/>
+          <w:lang w:val="en-US"/>
+        </w:rPr>
+      </w:pPr>
+      <w:r>
+        <w:rPr>
+          <w:rFonts w:ascii="Courier New" w:eastAsia="Times New Roman" w:hAnsi="Courier New" w:cs="Courier New"/>
+          <w:color w:val="000000"/>
+          <w:sz w:val="21"/>
+          <w:szCs w:val="21"/>
+          <w:lang w:val="en-US"/>
+        </w:rPr>
+        <w:t>def minimax (</w:t>
+      </w:r>
+      <w:r>
+        <w:rPr>
+          <w:rFonts w:ascii="Courier New" w:eastAsia="Times New Roman" w:hAnsi="Courier New" w:cs="Courier New"/>
+          <w:color w:val="000000"/>
+          <w:sz w:val="21"/>
+          <w:szCs w:val="21"/>
+        </w:rPr>
+        <w:t>node, depth, α, β, maximizingPlayer</w:t>
+      </w:r>
+      <w:r>
+        <w:rPr>
+          <w:rFonts w:ascii="Courier New" w:eastAsia="Times New Roman" w:hAnsi="Courier New" w:cs="Courier New"/>
+          <w:color w:val="000000"/>
+          <w:sz w:val="21"/>
+          <w:szCs w:val="21"/>
+          <w:lang w:val="en-US"/>
+        </w:rPr>
+        <w:t xml:space="preserve">): </w:t>
+      </w:r>
+    </w:p>
+    <w:p>
+      <w:pPr>
+        <w:spacing w:after="120"/>
+        <w:rPr>
+          <w:rFonts w:ascii="Courier New" w:eastAsia="Times New Roman" w:hAnsi="Courier New" w:cs="Courier New"/>
+          <w:color w:val="000000"/>
+          <w:sz w:val="21"/>
+          <w:szCs w:val="21"/>
+          <w:lang w:val="en-US"/>
+        </w:rPr>
+      </w:pPr>
+      <w:r>
+        <w:rPr>
+          <w:rFonts w:ascii="Courier New" w:eastAsia="Times New Roman" w:hAnsi="Courier New" w:cs="Courier New"/>
+          <w:color w:val="000000"/>
+          <w:sz w:val="21"/>
+          <w:szCs w:val="21"/>
+          <w:lang w:val="en-US"/>
+        </w:rPr>
+        <w:t xml:space="preserve"># node will be an OOP class containing a list of nodes in </w:t>
+      </w:r>
+      <w:proofErr w:type="spellStart"/>
+      <w:proofErr w:type="gramStart"/>
+      <w:r>
+        <w:rPr>
+          <w:rFonts w:ascii="Courier New" w:eastAsia="Times New Roman" w:hAnsi="Courier New" w:cs="Courier New"/>
+          <w:color w:val="000000"/>
+          <w:sz w:val="21"/>
+          <w:szCs w:val="21"/>
+          <w:lang w:val="en-US"/>
+        </w:rPr>
+        <w:t>node.children</w:t>
+      </w:r>
+      <w:proofErr w:type="spellEnd"/>
+      <w:proofErr w:type="gramEnd"/>
+    </w:p>
+    <w:p>
+      <w:pPr>
+        <w:spacing w:after="120"/>
+        <w:rPr>
+          <w:rFonts w:ascii="Courier New" w:eastAsia="Times New Roman" w:hAnsi="Courier New" w:cs="Courier New"/>
+          <w:color w:val="000000"/>
+          <w:sz w:val="21"/>
+          <w:szCs w:val="21"/>
+          <w:lang w:val="en-US"/>
+        </w:rPr>
+      </w:pPr>
+      <w:r>
+        <w:rPr>
+          <w:rFonts w:ascii="Courier New" w:eastAsia="Times New Roman" w:hAnsi="Courier New" w:cs="Courier New"/>
+          <w:color w:val="000000"/>
+          <w:sz w:val="21"/>
+          <w:szCs w:val="21"/>
+          <w:lang w:val="en-US"/>
+        </w:rPr>
+        <w:t xml:space="preserve">if depth == 0 or </w:t>
+      </w:r>
+      <w:proofErr w:type="spellStart"/>
+      <w:proofErr w:type="gramStart"/>
+      <w:r>
+        <w:rPr>
+          <w:rFonts w:ascii="Courier New" w:eastAsia="Times New Roman" w:hAnsi="Courier New" w:cs="Courier New"/>
+          <w:color w:val="000000"/>
+          <w:sz w:val="21"/>
+          <w:szCs w:val="21"/>
+          <w:lang w:val="en-US"/>
+        </w:rPr>
+        <w:t>node.children</w:t>
+      </w:r>
+      <w:proofErr w:type="spellEnd"/>
+      <w:proofErr w:type="gramEnd"/>
+      <w:r>
+        <w:rPr>
+          <w:rFonts w:ascii="Courier New" w:eastAsia="Times New Roman" w:hAnsi="Courier New" w:cs="Courier New"/>
+          <w:color w:val="000000"/>
+          <w:sz w:val="21"/>
+          <w:szCs w:val="21"/>
+          <w:lang w:val="en-US"/>
+        </w:rPr>
+        <w:t xml:space="preserve"> == []:</w:t>
+      </w:r>
+    </w:p>
+    <w:p>
+      <w:pPr>
+        <w:spacing w:after="120"/>
+        <w:rPr>
+          <w:rFonts w:ascii="Courier New" w:eastAsia="Times New Roman" w:hAnsi="Courier New" w:cs="Courier New"/>
+          <w:color w:val="000000"/>
+          <w:sz w:val="21"/>
+          <w:szCs w:val="21"/>
+          <w:lang w:val="en-US"/>
+        </w:rPr>
+      </w:pPr>
+      <w:r>
+        <w:rPr>
+          <w:rFonts w:ascii="Courier New" w:eastAsia="Times New Roman" w:hAnsi="Courier New" w:cs="Courier New"/>
+          <w:color w:val="000000"/>
+          <w:sz w:val="21"/>
+          <w:szCs w:val="21"/>
+          <w:lang w:val="en-US"/>
+        </w:rPr>
+        <w:tab/>
+        <w:t xml:space="preserve">return heuristic(node) </w:t>
+      </w:r>
+    </w:p>
+    <w:p>
+      <w:pPr>
+        <w:spacing w:after="120"/>
+        <w:rPr>
+          <w:rFonts w:ascii="Courier New" w:eastAsia="Times New Roman" w:hAnsi="Courier New" w:cs="Courier New"/>
+          <w:color w:val="000000"/>
+          <w:sz w:val="21"/>
+          <w:szCs w:val="21"/>
+          <w:lang w:val="en-US"/>
+        </w:rPr>
+      </w:pPr>
+      <w:r>
+        <w:rPr>
+          <w:rFonts w:ascii="Courier New" w:eastAsia="Times New Roman" w:hAnsi="Courier New" w:cs="Courier New"/>
+          <w:color w:val="000000"/>
+          <w:sz w:val="21"/>
+          <w:szCs w:val="21"/>
+          <w:lang w:val="en-US"/>
+        </w:rPr>
+        <w:t xml:space="preserve">if </w:t>
+      </w:r>
+      <w:proofErr w:type="spellStart"/>
+      <w:r>
+        <w:rPr>
+          <w:rFonts w:ascii="Courier New" w:eastAsia="Times New Roman" w:hAnsi="Courier New" w:cs="Courier New"/>
+          <w:color w:val="000000"/>
+          <w:sz w:val="21"/>
+          <w:szCs w:val="21"/>
+          <w:lang w:val="en-US"/>
+        </w:rPr>
+        <w:t>maximizingPlayer</w:t>
+      </w:r>
+      <w:proofErr w:type="spellEnd"/>
+      <w:r>
+        <w:rPr>
+          <w:rFonts w:ascii="Courier New" w:eastAsia="Times New Roman" w:hAnsi="Courier New" w:cs="Courier New"/>
+          <w:color w:val="000000"/>
+          <w:sz w:val="21"/>
+          <w:szCs w:val="21"/>
+          <w:lang w:val="en-US"/>
+        </w:rPr>
+        <w:t>:</w:t>
+      </w:r>
+    </w:p>
+    <w:p>
+      <w:pPr>
+        <w:spacing w:after="120"/>
+        <w:rPr>
+          <w:rFonts w:ascii="Courier New" w:eastAsia="Times New Roman" w:hAnsi="Courier New" w:cs="Courier New"/>
+          <w:color w:val="000000"/>
+          <w:sz w:val="21"/>
+          <w:szCs w:val="21"/>
+          <w:lang w:val="en-US"/>
+        </w:rPr>
+      </w:pPr>
+      <w:r>
+        <w:rPr>
+          <w:rFonts w:ascii="Courier New" w:eastAsia="Times New Roman" w:hAnsi="Courier New" w:cs="Courier New"/>
+          <w:color w:val="000000"/>
+          <w:sz w:val="21"/>
+          <w:szCs w:val="21"/>
+          <w:lang w:val="en-US"/>
+        </w:rPr>
+        <w:tab/>
+        <w:t>value = float(‘-inf’)</w:t>
+      </w:r>
+    </w:p>
+    <w:p>
+      <w:pPr>
+        <w:spacing w:after="120"/>
+        <w:rPr>
+          <w:rFonts w:ascii="Courier New" w:eastAsia="Times New Roman" w:hAnsi="Courier New" w:cs="Courier New"/>
+          <w:color w:val="000000"/>
+          <w:sz w:val="21"/>
+          <w:szCs w:val="21"/>
+          <w:lang w:val="en-US"/>
+        </w:rPr>
+      </w:pPr>
+      <w:r>
+        <w:rPr>
+          <w:rFonts w:ascii="Courier New" w:eastAsia="Times New Roman" w:hAnsi="Courier New" w:cs="Courier New"/>
+          <w:color w:val="000000"/>
+          <w:sz w:val="21"/>
+          <w:szCs w:val="21"/>
+          <w:lang w:val="en-US"/>
+        </w:rPr>
+        <w:tab/>
+        <w:t xml:space="preserve">for child in </w:t>
+      </w:r>
+      <w:proofErr w:type="spellStart"/>
+      <w:proofErr w:type="gramStart"/>
+      <w:r>
+        <w:rPr>
+          <w:rFonts w:ascii="Courier New" w:eastAsia="Times New Roman" w:hAnsi="Courier New" w:cs="Courier New"/>
+          <w:color w:val="000000"/>
+          <w:sz w:val="21"/>
+          <w:szCs w:val="21"/>
+          <w:lang w:val="en-US"/>
+        </w:rPr>
+        <w:t>node.children</w:t>
+      </w:r>
+      <w:proofErr w:type="spellEnd"/>
+      <w:proofErr w:type="gramEnd"/>
+      <w:r>
+        <w:rPr>
+          <w:rFonts w:ascii="Courier New" w:eastAsia="Times New Roman" w:hAnsi="Courier New" w:cs="Courier New"/>
+          <w:color w:val="000000"/>
+          <w:sz w:val="21"/>
+          <w:szCs w:val="21"/>
+          <w:lang w:val="en-US"/>
+        </w:rPr>
+        <w:t>:</w:t>
+      </w:r>
+    </w:p>
+    <w:p>
+      <w:pPr>
+        <w:spacing w:after="120"/>
+        <w:rPr>
+          <w:rFonts w:ascii="Courier New" w:eastAsia="Times New Roman" w:hAnsi="Courier New" w:cs="Courier New"/>
+          <w:color w:val="000000"/>
+          <w:sz w:val="21"/>
+          <w:szCs w:val="21"/>
+          <w:lang w:val="en-US"/>
+        </w:rPr>
+      </w:pPr>
+      <w:r>
+        <w:rPr>
+          <w:rFonts w:ascii="Courier New" w:eastAsia="Times New Roman" w:hAnsi="Courier New" w:cs="Courier New"/>
+          <w:color w:val="000000"/>
+          <w:sz w:val="21"/>
+          <w:szCs w:val="21"/>
+          <w:lang w:val="en-US"/>
+        </w:rPr>
+        <w:tab/>
+      </w:r>
+      <w:r>
+        <w:rPr>
+          <w:rFonts w:ascii="Courier New" w:eastAsia="Times New Roman" w:hAnsi="Courier New" w:cs="Courier New"/>
+          <w:color w:val="000000"/>
+          <w:sz w:val="21"/>
+          <w:szCs w:val="21"/>
+          <w:lang w:val="en-US"/>
+        </w:rPr>
+        <w:tab/>
+        <w:t xml:space="preserve">value = </w:t>
+      </w:r>
+      <w:proofErr w:type="gramStart"/>
+      <w:r>
+        <w:rPr>
+          <w:rFonts w:ascii="Courier New" w:eastAsia="Times New Roman" w:hAnsi="Courier New" w:cs="Courier New"/>
+          <w:color w:val="000000"/>
+          <w:sz w:val="21"/>
+          <w:szCs w:val="21"/>
+          <w:lang w:val="en-US"/>
+        </w:rPr>
+        <w:t>max(</w:t>
+      </w:r>
+      <w:proofErr w:type="gramEnd"/>
+      <w:r>
+        <w:rPr>
+          <w:rFonts w:ascii="Courier New" w:eastAsia="Times New Roman" w:hAnsi="Courier New" w:cs="Courier New"/>
+          <w:color w:val="000000"/>
+          <w:sz w:val="21"/>
+          <w:szCs w:val="21"/>
+          <w:lang w:val="en-US"/>
+        </w:rPr>
+        <w:t>value, minimax</w:t>
+      </w:r>
+      <w:r>
+        <w:rPr>
+          <w:rFonts w:ascii="Courier New" w:eastAsia="Times New Roman" w:hAnsi="Courier New" w:cs="Courier New"/>
+          <w:color w:val="000000"/>
+          <w:sz w:val="21"/>
+          <w:szCs w:val="21"/>
+        </w:rPr>
+        <w:t>(child, depth − 1, α, β, FALSE)</w:t>
+      </w:r>
+      <w:r>
+        <w:rPr>
+          <w:rFonts w:ascii="Courier New" w:eastAsia="Times New Roman" w:hAnsi="Courier New" w:cs="Courier New"/>
+          <w:color w:val="000000"/>
+          <w:sz w:val="21"/>
+          <w:szCs w:val="21"/>
+          <w:lang w:val="en-US"/>
+        </w:rPr>
+        <w:t>)</w:t>
+      </w:r>
+    </w:p>
+    <w:p>
+      <w:pPr>
+        <w:spacing w:after="120"/>
+        <w:rPr>
+          <w:rFonts w:ascii="Courier New" w:eastAsia="Times New Roman" w:hAnsi="Courier New" w:cs="Courier New"/>
+          <w:color w:val="000000"/>
+          <w:sz w:val="21"/>
+          <w:szCs w:val="21"/>
+          <w:lang w:val="en-US"/>
+        </w:rPr>
+      </w:pPr>
+      <w:r>
+        <w:rPr>
+          <w:rFonts w:ascii="Courier New" w:eastAsia="Times New Roman" w:hAnsi="Courier New" w:cs="Courier New"/>
+          <w:color w:val="000000"/>
+          <w:sz w:val="21"/>
+          <w:szCs w:val="21"/>
+          <w:lang w:val="en-US"/>
+        </w:rPr>
+        <w:tab/>
+      </w:r>
+      <w:r>
+        <w:rPr>
+          <w:rFonts w:ascii="Courier New" w:eastAsia="Times New Roman" w:hAnsi="Courier New" w:cs="Courier New"/>
+          <w:color w:val="000000"/>
+          <w:sz w:val="21"/>
+          <w:szCs w:val="21"/>
+          <w:lang w:val="en-US"/>
+        </w:rPr>
+        <w:tab/>
+        <w:t>if value ≥ β:</w:t>
+      </w:r>
+    </w:p>
+    <w:p>
+      <w:pPr>
+        <w:spacing w:after="120"/>
+        <w:rPr>
+          <w:rFonts w:ascii="Courier New" w:eastAsia="Times New Roman" w:hAnsi="Courier New" w:cs="Courier New"/>
+          <w:color w:val="000000"/>
+          <w:sz w:val="21"/>
+          <w:szCs w:val="21"/>
+          <w:lang w:val="en-US"/>
+        </w:rPr>
+      </w:pPr>
+      <w:r>
+        <w:rPr>
+          <w:rFonts w:ascii="Courier New" w:eastAsia="Times New Roman" w:hAnsi="Courier New" w:cs="Courier New"/>
+          <w:color w:val="000000"/>
+          <w:sz w:val="21"/>
+          <w:szCs w:val="21"/>
+          <w:lang w:val="en-US"/>
+        </w:rPr>
+        <w:t xml:space="preserve">                </w:t>
+      </w:r>
+      <w:r>
+        <w:rPr>
+          <w:rFonts w:ascii="Courier New" w:eastAsia="Times New Roman" w:hAnsi="Courier New" w:cs="Courier New"/>
+          <w:color w:val="000000"/>
+          <w:sz w:val="21"/>
+          <w:szCs w:val="21"/>
+          <w:lang w:val="en-US"/>
+        </w:rPr>
+        <w:tab/>
+      </w:r>
+      <w:r>
+        <w:rPr>
+          <w:rFonts w:ascii="Courier New" w:eastAsia="Times New Roman" w:hAnsi="Courier New" w:cs="Courier New"/>
+          <w:color w:val="000000"/>
+          <w:sz w:val="21"/>
+          <w:szCs w:val="21"/>
+          <w:lang w:val="en-US"/>
+        </w:rPr>
+        <w:tab/>
+        <w:t>break #β cutoff</w:t>
+      </w:r>
+      <w:r>
+        <w:rPr>
+          <w:rFonts w:ascii="Courier New" w:eastAsia="Times New Roman" w:hAnsi="Courier New" w:cs="Courier New"/>
+          <w:color w:val="000000"/>
+          <w:sz w:val="21"/>
+          <w:szCs w:val="21"/>
+          <w:lang w:val="en-US"/>
+        </w:rPr>
+        <w:t xml:space="preserve"> </w:t>
+      </w:r>
+    </w:p>
+    <w:p>
+      <w:pPr>
+        <w:spacing w:after="120"/>
+        <w:rPr>
+          <w:rFonts w:ascii="Courier New" w:eastAsia="Times New Roman" w:hAnsi="Courier New" w:cs="Courier New"/>
+          <w:color w:val="000000"/>
+          <w:sz w:val="21"/>
+          <w:szCs w:val="21"/>
+          <w:lang w:val="en-US"/>
+        </w:rPr>
+      </w:pPr>
+      <w:r>
+        <w:rPr>
+          <w:rFonts w:ascii="Courier New" w:eastAsia="Times New Roman" w:hAnsi="Courier New" w:cs="Courier New"/>
+          <w:color w:val="000000"/>
+          <w:sz w:val="21"/>
+          <w:szCs w:val="21"/>
+          <w:lang w:val="en-US"/>
+        </w:rPr>
+        <w:t xml:space="preserve">           </w:t>
+      </w:r>
+      <w:r>
+        <w:rPr>
+          <w:rFonts w:ascii="Courier New" w:eastAsia="Times New Roman" w:hAnsi="Courier New" w:cs="Courier New"/>
+          <w:color w:val="000000"/>
+          <w:sz w:val="21"/>
+          <w:szCs w:val="21"/>
+          <w:lang w:val="en-US"/>
+        </w:rPr>
+        <w:tab/>
+      </w:r>
+      <w:proofErr w:type="gramStart"/>
+      <w:r>
+        <w:rPr>
+          <w:rFonts w:ascii="Courier New" w:eastAsia="Times New Roman" w:hAnsi="Courier New" w:cs="Courier New"/>
+          <w:color w:val="000000"/>
+          <w:sz w:val="21"/>
+          <w:szCs w:val="21"/>
+          <w:lang w:val="en-US"/>
+        </w:rPr>
+        <w:t>α :</w:t>
+      </w:r>
+      <w:proofErr w:type="gramEnd"/>
+      <w:r>
+        <w:rPr>
+          <w:rFonts w:ascii="Courier New" w:eastAsia="Times New Roman" w:hAnsi="Courier New" w:cs="Courier New"/>
+          <w:color w:val="000000"/>
+          <w:sz w:val="21"/>
+          <w:szCs w:val="21"/>
+          <w:lang w:val="en-US"/>
+        </w:rPr>
+        <w:t>= max(α, value)</w:t>
+      </w:r>
+    </w:p>
+    <w:p>
+      <w:pPr>
+        <w:spacing w:after="120"/>
+        <w:rPr>
+          <w:rFonts w:ascii="Courier New" w:eastAsia="Times New Roman" w:hAnsi="Courier New" w:cs="Courier New"/>
+          <w:color w:val="000000"/>
+          <w:sz w:val="21"/>
+          <w:szCs w:val="21"/>
+          <w:lang w:val="en-US"/>
+        </w:rPr>
+      </w:pPr>
+      <w:r>
+        <w:rPr>
+          <w:rFonts w:ascii="Courier New" w:eastAsia="Times New Roman" w:hAnsi="Courier New" w:cs="Courier New"/>
+          <w:color w:val="000000"/>
+          <w:sz w:val="21"/>
+          <w:szCs w:val="21"/>
+          <w:lang w:val="en-US"/>
+        </w:rPr>
+        <w:tab/>
+        <w:t>return value</w:t>
+      </w:r>
+    </w:p>
+    <w:p>
+      <w:pPr>
+        <w:spacing w:after="120"/>
+        <w:rPr>
+          <w:rFonts w:ascii="Courier New" w:eastAsia="Times New Roman" w:hAnsi="Courier New" w:cs="Courier New"/>
+          <w:color w:val="000000"/>
+          <w:sz w:val="21"/>
+          <w:szCs w:val="21"/>
+          <w:lang w:val="en-US"/>
+        </w:rPr>
+      </w:pPr>
+      <w:r>
+        <w:rPr>
+          <w:rFonts w:ascii="Courier New" w:eastAsia="Times New Roman" w:hAnsi="Courier New" w:cs="Courier New"/>
+          <w:color w:val="000000"/>
+          <w:sz w:val="21"/>
+          <w:szCs w:val="21"/>
+          <w:lang w:val="en-US"/>
+        </w:rPr>
+        <w:t>else:</w:t>
+      </w:r>
+    </w:p>
+    <w:p>
+      <w:pPr>
+        <w:spacing w:after="120"/>
+        <w:rPr>
+          <w:rFonts w:ascii="Courier New" w:eastAsia="Times New Roman" w:hAnsi="Courier New" w:cs="Courier New"/>
+          <w:color w:val="000000"/>
+          <w:sz w:val="21"/>
+          <w:szCs w:val="21"/>
+          <w:lang w:val="en-US"/>
+        </w:rPr>
+      </w:pPr>
+      <w:r>
+        <w:rPr>
+          <w:rFonts w:ascii="Courier New" w:eastAsia="Times New Roman" w:hAnsi="Courier New" w:cs="Courier New"/>
+          <w:color w:val="000000"/>
+          <w:sz w:val="21"/>
+          <w:szCs w:val="21"/>
+          <w:lang w:val="en-US"/>
+        </w:rPr>
+        <w:tab/>
+        <w:t>value = float(‘inf’)</w:t>
+      </w:r>
+    </w:p>
+    <w:p>
+      <w:pPr>
+        <w:spacing w:after="120"/>
+        <w:rPr>
+          <w:rFonts w:ascii="Courier New" w:eastAsia="Times New Roman" w:hAnsi="Courier New" w:cs="Courier New"/>
+          <w:color w:val="000000"/>
+          <w:sz w:val="21"/>
+          <w:szCs w:val="21"/>
+          <w:lang w:val="en-US"/>
+        </w:rPr>
+      </w:pPr>
+      <w:r>
+        <w:rPr>
+          <w:rFonts w:ascii="Courier New" w:eastAsia="Times New Roman" w:hAnsi="Courier New" w:cs="Courier New"/>
+          <w:color w:val="000000"/>
+          <w:sz w:val="21"/>
+          <w:szCs w:val="21"/>
+          <w:lang w:val="en-US"/>
+        </w:rPr>
+        <w:tab/>
+        <w:t xml:space="preserve">for child in </w:t>
+      </w:r>
+      <w:proofErr w:type="spellStart"/>
+      <w:proofErr w:type="gramStart"/>
+      <w:r>
+        <w:rPr>
+          <w:rFonts w:ascii="Courier New" w:eastAsia="Times New Roman" w:hAnsi="Courier New" w:cs="Courier New"/>
+          <w:color w:val="000000"/>
+          <w:sz w:val="21"/>
+          <w:szCs w:val="21"/>
+          <w:lang w:val="en-US"/>
+        </w:rPr>
+        <w:t>node.children</w:t>
+      </w:r>
+      <w:proofErr w:type="spellEnd"/>
+      <w:proofErr w:type="gramEnd"/>
+      <w:r>
+        <w:rPr>
+          <w:rFonts w:ascii="Courier New" w:eastAsia="Times New Roman" w:hAnsi="Courier New" w:cs="Courier New"/>
+          <w:color w:val="000000"/>
+          <w:sz w:val="21"/>
+          <w:szCs w:val="21"/>
+          <w:lang w:val="en-US"/>
+        </w:rPr>
+        <w:t>:</w:t>
+      </w:r>
+    </w:p>
+    <w:p>
+      <w:pPr>
+        <w:spacing w:after="120"/>
+        <w:rPr>
+          <w:rFonts w:ascii="Courier New" w:eastAsia="Times New Roman" w:hAnsi="Courier New" w:cs="Courier New"/>
+          <w:color w:val="000000"/>
+          <w:sz w:val="21"/>
+          <w:szCs w:val="21"/>
+          <w:lang w:val="en-US"/>
+        </w:rPr>
+      </w:pPr>
+      <w:r>
+        <w:rPr>
+          <w:rFonts w:ascii="Courier New" w:eastAsia="Times New Roman" w:hAnsi="Courier New" w:cs="Courier New"/>
+          <w:color w:val="000000"/>
+          <w:sz w:val="21"/>
+          <w:szCs w:val="21"/>
+          <w:lang w:val="en-US"/>
+        </w:rPr>
+        <w:tab/>
+      </w:r>
+      <w:r>
+        <w:rPr>
+          <w:rFonts w:ascii="Courier New" w:eastAsia="Times New Roman" w:hAnsi="Courier New" w:cs="Courier New"/>
+          <w:color w:val="000000"/>
+          <w:sz w:val="21"/>
+          <w:szCs w:val="21"/>
+          <w:lang w:val="en-US"/>
+        </w:rPr>
+        <w:tab/>
+        <w:t xml:space="preserve">value = </w:t>
+      </w:r>
+      <w:proofErr w:type="gramStart"/>
+      <w:r>
+        <w:rPr>
+          <w:rFonts w:ascii="Courier New" w:eastAsia="Times New Roman" w:hAnsi="Courier New" w:cs="Courier New"/>
+          <w:color w:val="000000"/>
+          <w:sz w:val="21"/>
+          <w:szCs w:val="21"/>
+          <w:lang w:val="en-US"/>
+        </w:rPr>
+        <w:t>max(</w:t>
+      </w:r>
+      <w:proofErr w:type="gramEnd"/>
+      <w:r>
+        <w:rPr>
+          <w:rFonts w:ascii="Courier New" w:eastAsia="Times New Roman" w:hAnsi="Courier New" w:cs="Courier New"/>
+          <w:color w:val="000000"/>
+          <w:sz w:val="21"/>
+          <w:szCs w:val="21"/>
+          <w:lang w:val="en-US"/>
+        </w:rPr>
+        <w:t>value, minimax</w:t>
+      </w:r>
+      <w:r>
+        <w:rPr>
+          <w:rFonts w:ascii="Courier New" w:eastAsia="Times New Roman" w:hAnsi="Courier New" w:cs="Courier New"/>
+          <w:color w:val="000000"/>
+          <w:sz w:val="21"/>
+          <w:szCs w:val="21"/>
+        </w:rPr>
+        <w:t xml:space="preserve">(child, depth − 1, α, β, </w:t>
+      </w:r>
+      <w:r>
+        <w:rPr>
+          <w:rFonts w:ascii="Courier New" w:eastAsia="Times New Roman" w:hAnsi="Courier New" w:cs="Courier New"/>
+          <w:color w:val="000000"/>
+          <w:sz w:val="21"/>
+          <w:szCs w:val="21"/>
+          <w:lang w:val="en-US"/>
+        </w:rPr>
+        <w:t>TRUE</w:t>
+      </w:r>
+      <w:r>
+        <w:rPr>
+          <w:rFonts w:ascii="Courier New" w:eastAsia="Times New Roman" w:hAnsi="Courier New" w:cs="Courier New"/>
+          <w:color w:val="000000"/>
+          <w:sz w:val="21"/>
+          <w:szCs w:val="21"/>
+        </w:rPr>
+        <w:t>)</w:t>
+      </w:r>
+      <w:r>
+        <w:rPr>
+          <w:rFonts w:ascii="Courier New" w:eastAsia="Times New Roman" w:hAnsi="Courier New" w:cs="Courier New"/>
+          <w:color w:val="000000"/>
+          <w:sz w:val="21"/>
+          <w:szCs w:val="21"/>
+          <w:lang w:val="en-US"/>
+        </w:rPr>
+        <w:t>)</w:t>
+      </w:r>
+    </w:p>
+    <w:p>
+      <w:pPr>
+        <w:spacing w:after="120"/>
+        <w:rPr>
+          <w:rFonts w:ascii="Courier New" w:eastAsia="Times New Roman" w:hAnsi="Courier New" w:cs="Courier New"/>
+          <w:color w:val="000000"/>
+          <w:sz w:val="21"/>
+          <w:szCs w:val="21"/>
+        </w:rPr>
+      </w:pPr>
+      <w:r>
+        <w:rPr>
+          <w:rFonts w:ascii="Courier New" w:eastAsia="Times New Roman" w:hAnsi="Courier New" w:cs="Courier New"/>
+          <w:color w:val="000000"/>
+          <w:sz w:val="21"/>
+          <w:szCs w:val="21"/>
+          <w:lang w:val="en-US"/>
+        </w:rPr>
+        <w:tab/>
+      </w:r>
+      <w:r>
+        <w:rPr>
+          <w:rFonts w:ascii="Courier New" w:eastAsia="Times New Roman" w:hAnsi="Courier New" w:cs="Courier New"/>
+          <w:color w:val="000000"/>
+          <w:sz w:val="21"/>
+          <w:szCs w:val="21"/>
+          <w:lang w:val="en-US"/>
+        </w:rPr>
+        <w:tab/>
+        <w:t xml:space="preserve">if value </w:t>
+      </w:r>
+      <w:r>
+        <w:rPr>
+          <w:rFonts w:ascii="Courier New" w:eastAsia="Times New Roman" w:hAnsi="Courier New" w:cs="Courier New"/>
+          <w:color w:val="000000"/>
+          <w:sz w:val="21"/>
+          <w:szCs w:val="21"/>
+        </w:rPr>
+        <w:t>≤ α</w:t>
+      </w:r>
+      <w:r>
+        <w:rPr>
+          <w:rFonts w:ascii="Courier New" w:eastAsia="Times New Roman" w:hAnsi="Courier New" w:cs="Courier New"/>
+          <w:color w:val="000000"/>
+          <w:sz w:val="21"/>
+          <w:szCs w:val="21"/>
+          <w:lang w:val="en-US"/>
+        </w:rPr>
+        <w:t>:</w:t>
+      </w:r>
+    </w:p>
+    <w:p>
+      <w:pPr>
+        <w:spacing w:after="120"/>
+        <w:rPr>
+          <w:rFonts w:ascii="Courier New" w:eastAsia="Times New Roman" w:hAnsi="Courier New" w:cs="Courier New"/>
+          <w:color w:val="000000"/>
+          <w:sz w:val="21"/>
+          <w:szCs w:val="21"/>
+          <w:lang w:val="en-US"/>
+        </w:rPr>
+      </w:pPr>
+      <w:r>
+        <w:rPr>
+          <w:rFonts w:ascii="Courier New" w:eastAsia="Times New Roman" w:hAnsi="Courier New" w:cs="Courier New"/>
+          <w:color w:val="000000"/>
+          <w:sz w:val="21"/>
+          <w:szCs w:val="21"/>
+          <w:lang w:val="en-US"/>
+        </w:rPr>
+        <w:lastRenderedPageBreak/>
+        <w:t xml:space="preserve">                </w:t>
+      </w:r>
+      <w:r>
+        <w:rPr>
+          <w:rFonts w:ascii="Courier New" w:eastAsia="Times New Roman" w:hAnsi="Courier New" w:cs="Courier New"/>
+          <w:color w:val="000000"/>
+          <w:sz w:val="21"/>
+          <w:szCs w:val="21"/>
+          <w:lang w:val="en-US"/>
+        </w:rPr>
+        <w:tab/>
+      </w:r>
+      <w:r>
+        <w:rPr>
+          <w:rFonts w:ascii="Courier New" w:eastAsia="Times New Roman" w:hAnsi="Courier New" w:cs="Courier New"/>
+          <w:color w:val="000000"/>
+          <w:sz w:val="21"/>
+          <w:szCs w:val="21"/>
+          <w:lang w:val="en-US"/>
+        </w:rPr>
+        <w:tab/>
+        <w:t xml:space="preserve">break </w:t>
+      </w:r>
+      <w:r>
+        <w:rPr>
+          <w:rFonts w:ascii="Courier New" w:eastAsia="Times New Roman" w:hAnsi="Courier New" w:cs="Courier New"/>
+          <w:color w:val="000000"/>
+          <w:sz w:val="21"/>
+          <w:szCs w:val="21"/>
+          <w:lang w:val="en-US"/>
+        </w:rPr>
+        <w:tab/>
+        <w:t>#</w:t>
+      </w:r>
+      <w:r>
+        <w:rPr>
+          <w:rFonts w:ascii="Courier New" w:eastAsia="Times New Roman" w:hAnsi="Courier New" w:cs="Courier New"/>
+          <w:color w:val="000000"/>
+          <w:sz w:val="21"/>
+          <w:szCs w:val="21"/>
+        </w:rPr>
+        <w:t>α</w:t>
+      </w:r>
+      <w:r>
+        <w:rPr>
+          <w:rFonts w:ascii="Courier New" w:eastAsia="Times New Roman" w:hAnsi="Courier New" w:cs="Courier New"/>
+          <w:color w:val="000000"/>
+          <w:sz w:val="21"/>
+          <w:szCs w:val="21"/>
+          <w:lang w:val="en-US"/>
+        </w:rPr>
+        <w:t xml:space="preserve"> cutoff</w:t>
+      </w:r>
+    </w:p>
+    <w:p>
+      <w:pPr>
+        <w:spacing w:after="120"/>
+        <w:rPr>
+          <w:rFonts w:ascii="Courier New" w:eastAsia="Times New Roman" w:hAnsi="Courier New" w:cs="Courier New"/>
+          <w:color w:val="000000"/>
+          <w:sz w:val="21"/>
+          <w:szCs w:val="21"/>
+          <w:lang w:val="en-US"/>
+        </w:rPr>
+      </w:pPr>
+      <w:r>
+        <w:rPr>
+          <w:rFonts w:ascii="Courier New" w:eastAsia="Times New Roman" w:hAnsi="Courier New" w:cs="Courier New"/>
+          <w:color w:val="000000"/>
+          <w:sz w:val="21"/>
+          <w:szCs w:val="21"/>
+          <w:lang w:val="en-US"/>
+        </w:rPr>
+        <w:t xml:space="preserve">           </w:t>
+      </w:r>
+      <w:r>
+        <w:rPr>
+          <w:rFonts w:ascii="Courier New" w:eastAsia="Times New Roman" w:hAnsi="Courier New" w:cs="Courier New"/>
+          <w:color w:val="000000"/>
+          <w:sz w:val="21"/>
+          <w:szCs w:val="21"/>
+          <w:lang w:val="en-US"/>
+        </w:rPr>
+        <w:tab/>
+      </w:r>
+      <w:proofErr w:type="gramStart"/>
+      <w:r>
+        <w:rPr>
+          <w:rFonts w:ascii="Courier New" w:eastAsia="Times New Roman" w:hAnsi="Courier New" w:cs="Courier New"/>
+          <w:color w:val="000000"/>
+          <w:sz w:val="21"/>
+          <w:szCs w:val="21"/>
+          <w:lang w:val="en-US"/>
+        </w:rPr>
+        <w:t>α :</w:t>
+      </w:r>
+      <w:proofErr w:type="gramEnd"/>
+      <w:r>
+        <w:rPr>
+          <w:rFonts w:ascii="Courier New" w:eastAsia="Times New Roman" w:hAnsi="Courier New" w:cs="Courier New"/>
+          <w:color w:val="000000"/>
+          <w:sz w:val="21"/>
+          <w:szCs w:val="21"/>
+          <w:lang w:val="en-US"/>
+        </w:rPr>
+        <w:t>= max(α, value)</w:t>
+      </w:r>
+    </w:p>
+    <w:p>
+      <w:pPr>
+        <w:spacing w:after="120"/>
+        <w:rPr>
+          <w:rFonts w:ascii="Courier New" w:eastAsia="Times New Roman" w:hAnsi="Courier New" w:cs="Courier New"/>
+          <w:color w:val="000000"/>
+          <w:sz w:val="21"/>
+          <w:szCs w:val="21"/>
+          <w:lang w:val="en-US"/>
+        </w:rPr>
+      </w:pPr>
+      <w:r>
+        <w:rPr>
+          <w:rFonts w:ascii="Courier New" w:eastAsia="Times New Roman" w:hAnsi="Courier New" w:cs="Courier New"/>
+          <w:color w:val="000000"/>
+          <w:sz w:val="21"/>
+          <w:szCs w:val="21"/>
+          <w:lang w:val="en-US"/>
+        </w:rPr>
+        <w:tab/>
+        <w:t>return value</w:t>
+      </w:r>
+    </w:p>
+    <w:p>
+      <w:pPr>
+        <w:spacing w:after="120"/>
+        <w:rPr>
+          <w:szCs w:val="24"/>
+          <w:lang w:val="en-US"/>
+        </w:rPr>
+      </w:pPr>
+    </w:p>
+    <w:p>
+      <w:pPr>
+        <w:pStyle w:val="Heading3"/>
+        <w:rPr>
+          <w:lang w:val="en-US"/>
+        </w:rPr>
+      </w:pPr>
+      <w:r>
+        <w:rPr>
+          <w:lang w:val="en-US"/>
+        </w:rPr>
+        <w:t>Modifications for Bridge</w:t>
+      </w:r>
+    </w:p>
+    <w:p>
+      <w:pPr>
+        <w:rPr>
+          <w:lang w:val="en-US"/>
+        </w:rPr>
+      </w:pPr>
+    </w:p>
+    <w:p>
+      <w:pPr>
+        <w:rPr>
+          <w:lang w:val="en-US"/>
+        </w:rPr>
+      </w:pPr>
+      <w:r>
+        <w:rPr>
+          <w:lang w:val="en-US"/>
+        </w:rPr>
+        <w:t xml:space="preserve">As minimax is typically used in </w:t>
+      </w:r>
+      <w:r>
+        <w:t>two-player perfect-information win/lose/draw game</w:t>
+      </w:r>
+      <w:r>
+        <w:rPr>
+          <w:lang w:val="en-US"/>
+        </w:rPr>
+        <w:t xml:space="preserve">s, some modifications must be made. </w:t>
+      </w:r>
+      <w:proofErr w:type="spellStart"/>
+      <w:r>
+        <w:rPr>
+          <w:lang w:val="en-US"/>
+        </w:rPr>
+        <w:t>Accomodations</w:t>
+      </w:r>
+      <w:proofErr w:type="spellEnd"/>
+      <w:r>
+        <w:rPr>
+          <w:lang w:val="en-US"/>
+        </w:rPr>
+        <w:t xml:space="preserve"> based on </w:t>
+      </w:r>
+      <w:r>
+        <w:rPr>
+          <w:lang w:val="en-US"/>
+        </w:rPr>
+        <w:t xml:space="preserve">information from </w:t>
+      </w:r>
+      <w:r>
+        <w:rPr>
+          <w:lang w:val="en-US"/>
+        </w:rPr>
+        <w:t>(</w:t>
+      </w:r>
+      <w:hyperlink r:id="rId24" w:history="1">
+        <w:r>
+          <w:rPr>
+            <w:rStyle w:val="Hyperlink"/>
+            <w:lang w:val="en-US"/>
+          </w:rPr>
+          <w:t>https://en.wikipedia.org/wiki/Computer_bridge#Comparison_to_other_strategy_games</w:t>
+        </w:r>
+      </w:hyperlink>
+      <w:r>
+        <w:rPr>
+          <w:lang w:val="en-US"/>
+        </w:rPr>
+        <w:t>) are discussed below</w:t>
+      </w:r>
+    </w:p>
+    <w:p>
+      <w:pPr>
+        <w:rPr>
+          <w:lang w:val="en-US"/>
+        </w:rPr>
+      </w:pPr>
+    </w:p>
+    <w:p>
+      <w:pPr>
+        <w:pStyle w:val="ListParagraph"/>
+        <w:numPr>
+          <w:ilvl w:val="0"/>
+          <w:numId w:val="10"/>
+        </w:numPr>
+        <w:spacing w:after="240"/>
+        <w:ind w:left="714" w:hanging="357"/>
+        <w:contextualSpacing w:val="0"/>
+        <w:rPr>
+          <w:szCs w:val="24"/>
+        </w:rPr>
+      </w:pPr>
+      <w:r>
+        <w:rPr>
+          <w:lang w:val="en-US"/>
+        </w:rPr>
+        <w:t xml:space="preserve">Bridge is played with four players, but as each pair plays as a team, from a game theory perspective we can consider this a </w:t>
+      </w:r>
+      <w:r>
+        <w:rPr>
+          <w:lang w:val="en-US"/>
+        </w:rPr>
+        <w:t xml:space="preserve">two-player </w:t>
+      </w:r>
+      <w:r>
+        <w:rPr>
+          <w:lang w:val="en-US"/>
+        </w:rPr>
+        <w:t>constant</w:t>
+      </w:r>
+      <w:r>
+        <w:rPr>
+          <w:lang w:val="en-US"/>
+        </w:rPr>
+        <w:t>-</w:t>
+      </w:r>
+      <w:r>
+        <w:rPr>
+          <w:lang w:val="en-US"/>
+        </w:rPr>
+        <w:t xml:space="preserve">sum game </w:t>
+      </w:r>
+      <w:r>
+        <w:rPr>
+          <w:lang w:val="en-US"/>
+        </w:rPr>
+        <w:t>since each pair competes for 13 tricks. It is trivial to change a constant-sum game into zero-sum.</w:t>
+      </w:r>
+      <w:r>
+        <w:rPr>
+          <w:lang w:val="en-US"/>
+        </w:rPr>
+        <w:t xml:space="preserve"> While the goal in bridge may concern risk management more than getting maximum tricks (depending on contract and tournament), for our purposes, we will ignore those externalities. </w:t>
+      </w:r>
+    </w:p>
+    <w:p>
+      <w:pPr>
+        <w:pStyle w:val="ListParagraph"/>
+        <w:numPr>
+          <w:ilvl w:val="0"/>
+          <w:numId w:val="10"/>
+        </w:numPr>
+        <w:spacing w:after="240"/>
+        <w:ind w:left="714" w:hanging="357"/>
+        <w:contextualSpacing w:val="0"/>
+        <w:rPr>
+          <w:szCs w:val="24"/>
+        </w:rPr>
+      </w:pPr>
+      <w:r>
+        <w:rPr>
+          <w:lang w:val="en-US"/>
+        </w:rPr>
+        <w:t>Bridge is a stochastic game of imperfect information</w:t>
+      </w:r>
+      <w:r>
+        <w:rPr>
+          <w:lang w:val="en-US"/>
+        </w:rPr>
+        <w:t xml:space="preserve">, but we can account for that using Monte Carlo experiments. Using the information provided by the play and bidding, we can generate representative samples and run a double dummy evaluation minimax algorithm on it. </w:t>
+      </w:r>
+      <w:r>
+        <w:rPr>
+          <w:lang w:val="en-US"/>
+        </w:rPr>
+        <w:t xml:space="preserve">One significant way to improve the algorithm would be to improve the samples provided by inferring more and more information from the bidding/play. </w:t>
+      </w:r>
+    </w:p>
+    <w:p>
+      <w:pPr>
+        <w:pStyle w:val="ListParagraph"/>
+        <w:numPr>
+          <w:ilvl w:val="0"/>
+          <w:numId w:val="10"/>
+        </w:numPr>
+        <w:spacing w:after="240"/>
+        <w:ind w:left="714" w:hanging="357"/>
+        <w:contextualSpacing w:val="0"/>
+        <w:rPr>
+          <w:szCs w:val="24"/>
+        </w:rPr>
+      </w:pPr>
+      <w:r>
+        <w:rPr>
+          <w:lang w:val="en-US"/>
+        </w:rPr>
+        <w:t xml:space="preserve">There are a couple other modifications that can be made to improve the algorithm due to certain unique characteristics of </w:t>
+      </w:r>
+      <w:proofErr w:type="spellStart"/>
+      <w:r>
+        <w:rPr>
+          <w:lang w:val="en-US"/>
+        </w:rPr>
+        <w:t>the game.</w:t>
+      </w:r>
+      <w:proofErr w:type="spellEnd"/>
+      <w:r>
+        <w:rPr>
+          <w:lang w:val="en-US"/>
+        </w:rPr>
+        <w:t xml:space="preserve"> </w:t>
+      </w:r>
+      <w:proofErr w:type="spellStart"/>
+      <w:r>
+        <w:rPr>
+          <w:lang w:val="en-US"/>
+        </w:rPr>
+        <w:t>Bridge</w:t>
+      </w:r>
+      <w:proofErr w:type="spellEnd"/>
+      <w:r>
+        <w:rPr>
+          <w:lang w:val="en-US"/>
+        </w:rPr>
+        <w:t xml:space="preserve"> is scored incrementally</w:t>
+      </w:r>
+      <w:r>
+        <w:rPr>
+          <w:lang w:val="en-US"/>
+        </w:rPr>
+        <w:t xml:space="preserve"> which provides natural lower and upper bounds for alpha-beta pruning</w:t>
+      </w:r>
+      <w:r>
+        <w:rPr>
+          <w:lang w:val="en-US"/>
+        </w:rPr>
+        <w:t xml:space="preserve"> and </w:t>
+      </w:r>
+      <w:r>
+        <w:rPr>
+          <w:lang w:val="en-US"/>
+        </w:rPr>
+        <w:t xml:space="preserve">sure winners can be easily calculated in certain situations to further improve pruning. Furthermore, as </w:t>
+      </w:r>
+      <w:r>
+        <w:rPr>
+          <w:lang w:val="en-US"/>
+        </w:rPr>
+        <w:t xml:space="preserve">some cards are essentially equal in value, equivalence classes can be exploited to improve hit rate. </w:t>
+      </w:r>
+    </w:p>
+    <w:p>
+      <w:pPr>
+        <w:spacing w:after="120"/>
+        <w:rPr>
+          <w:szCs w:val="24"/>
+          <w:lang w:val="en-US"/>
+        </w:rPr>
+      </w:pPr>
+    </w:p>
+    <w:p>
+      <w:pPr>
+        <w:spacing w:after="120"/>
+        <w:rPr>
+          <w:szCs w:val="24"/>
+          <w:lang w:val="en-US"/>
+        </w:rPr>
+      </w:pPr>
+      <w:r>
+        <w:rPr>
+          <w:szCs w:val="24"/>
+          <w:lang w:val="en-US"/>
+        </w:rPr>
+        <w:t xml:space="preserve"> </w:t>
+      </w:r>
+    </w:p>
+    <w:p>
+      <w:pPr>
+        <w:spacing w:after="120"/>
+        <w:rPr>
+          <w:szCs w:val="24"/>
+          <w:lang w:val="en-US"/>
+        </w:rPr>
+      </w:pPr>
+    </w:p>
+    <w:p>
+      <w:pPr>
+        <w:spacing w:after="120"/>
+        <w:rPr>
+          <w:szCs w:val="24"/>
+          <w:lang w:val="en-US"/>
+        </w:rPr>
+      </w:pPr>
     </w:p>
     <w:p>
       <w:pPr>
@@ -9024,35 +10311,22 @@
               <w:top w:w="0" w:type="dxa"/>
             </w:tcMar>
           </w:tcPr>
-          <w:p/>
-        </w:tc>
-        <w:tc>
-          <w:tcPr>
-            <w:tcW w:w="714" w:type="pct"/>
-            <w:tcBorders>
-              <w:left w:val="single" w:sz="6" w:space="0" w:color="44546A" w:themeColor="text2"/>
-              <w:bottom w:val="single" w:sz="6" w:space="0" w:color="44546A" w:themeColor="text2"/>
-              <w:right w:val="single" w:sz="6" w:space="0" w:color="44546A" w:themeColor="text2"/>
-            </w:tcBorders>
-            <w:tcMar>
-              <w:top w:w="0" w:type="dxa"/>
-            </w:tcMar>
-          </w:tcPr>
           <w:p>
-            <w:pPr>
+            <w:r>
               <w:rPr>
                 <w:sz w:val="20"/>
                 <w:szCs w:val="20"/>
                 <w:lang w:val="en-US"/>
               </w:rPr>
-            </w:pPr>
+              <w:t xml:space="preserve">gameplay </w:t>
+            </w:r>
             <w:r>
               <w:rPr>
                 <w:sz w:val="20"/>
                 <w:szCs w:val="20"/>
                 <w:lang w:val="en-US"/>
               </w:rPr>
-              <w:t>modes completed</w:t>
+              <w:t>animation complete</w:t>
             </w:r>
           </w:p>
         </w:tc>
@@ -9071,6 +10345,28 @@
           <w:p>
             <w:pPr>
               <w:rPr>
+                <w:sz w:val="20"/>
+                <w:szCs w:val="20"/>
+                <w:lang w:val="en-US"/>
+              </w:rPr>
+            </w:pPr>
+          </w:p>
+        </w:tc>
+        <w:tc>
+          <w:tcPr>
+            <w:tcW w:w="714" w:type="pct"/>
+            <w:tcBorders>
+              <w:left w:val="single" w:sz="6" w:space="0" w:color="44546A" w:themeColor="text2"/>
+              <w:bottom w:val="single" w:sz="6" w:space="0" w:color="44546A" w:themeColor="text2"/>
+              <w:right w:val="single" w:sz="6" w:space="0" w:color="44546A" w:themeColor="text2"/>
+            </w:tcBorders>
+            <w:tcMar>
+              <w:top w:w="0" w:type="dxa"/>
+            </w:tcMar>
+          </w:tcPr>
+          <w:p>
+            <w:pPr>
+              <w:rPr>
                 <w:b/>
                 <w:bCs/>
                 <w:sz w:val="20"/>
@@ -9148,15 +10444,7 @@
                 <w:szCs w:val="20"/>
                 <w:lang w:val="en-US"/>
               </w:rPr>
-              <w:t xml:space="preserve">gameplay </w:t>
-            </w:r>
-            <w:r>
-              <w:rPr>
-                <w:sz w:val="20"/>
-                <w:szCs w:val="20"/>
-                <w:lang w:val="en-US"/>
-              </w:rPr>
-              <w:t xml:space="preserve">animation complete </w:t>
+              <w:t>standard heuristics complete</w:t>
             </w:r>
           </w:p>
         </w:tc>
@@ -9475,13 +10763,28 @@
                 <w:lang w:val="en-US"/>
               </w:rPr>
             </w:pPr>
+          </w:p>
+        </w:tc>
+        <w:tc>
+          <w:tcPr>
+            <w:tcW w:w="714" w:type="pct"/>
+            <w:tcBorders>
+              <w:left w:val="single" w:sz="6" w:space="0" w:color="44546A" w:themeColor="text2"/>
+              <w:bottom w:val="single" w:sz="6" w:space="0" w:color="44546A" w:themeColor="text2"/>
+              <w:right w:val="single" w:sz="6" w:space="0" w:color="44546A" w:themeColor="text2"/>
+            </w:tcBorders>
+            <w:tcMar>
+              <w:top w:w="0" w:type="dxa"/>
+            </w:tcMar>
+          </w:tcPr>
+          <w:p>
             <w:r>
               <w:rPr>
                 <w:sz w:val="20"/>
                 <w:szCs w:val="20"/>
                 <w:lang w:val="en-US"/>
               </w:rPr>
-              <w:t>standard heuristics complete</w:t>
+              <w:t>standard minimax complete</w:t>
             </w:r>
           </w:p>
         </w:tc>
@@ -9498,29 +10801,6 @@
             </w:tcMar>
           </w:tcPr>
           <w:p/>
-        </w:tc>
-        <w:tc>
-          <w:tcPr>
-            <w:tcW w:w="714" w:type="pct"/>
-            <w:tcBorders>
-              <w:left w:val="single" w:sz="6" w:space="0" w:color="44546A" w:themeColor="text2"/>
-              <w:bottom w:val="single" w:sz="6" w:space="0" w:color="44546A" w:themeColor="text2"/>
-              <w:right w:val="single" w:sz="6" w:space="0" w:color="44546A" w:themeColor="text2"/>
-            </w:tcBorders>
-            <w:tcMar>
-              <w:top w:w="0" w:type="dxa"/>
-            </w:tcMar>
-          </w:tcPr>
-          <w:p>
-            <w:r>
-              <w:rPr>
-                <w:sz w:val="20"/>
-                <w:szCs w:val="20"/>
-                <w:lang w:val="en-US"/>
-              </w:rPr>
-              <w:t>standard minimax complete</w:t>
-            </w:r>
-          </w:p>
         </w:tc>
         <w:tc>
           <w:tcPr>
@@ -11778,10 +13058,10 @@
           <w:lang w:val="en-US"/>
         </w:rPr>
         <w:drawing>
-          <wp:inline distT="0" distB="0" distL="0" distR="0" wp14:anchorId="008039C1" wp14:editId="5768468E">
-            <wp:extent cx="5943600" cy="3223260"/>
-            <wp:effectExtent l="0" t="0" r="0" b="2540"/>
-            <wp:docPr id="6" name="Picture 6" descr="Graphical user interface, text&#10;&#10;Description automatically generated with medium confidence"/>
+          <wp:inline distT="0" distB="0" distL="0" distR="0" wp14:anchorId="42D0EA71" wp14:editId="63BED527">
+            <wp:extent cx="5943600" cy="4469130"/>
+            <wp:effectExtent l="0" t="0" r="0" b="1270"/>
+            <wp:docPr id="17" name="Picture 17" descr="Graphical user interface&#10;&#10;Description automatically generated"/>
             <wp:cNvGraphicFramePr>
               <a:graphicFrameLocks xmlns:a="http://schemas.openxmlformats.org/drawingml/2006/main" noChangeAspect="1"/>
             </wp:cNvGraphicFramePr>
@@ -11789,11 +13069,11 @@
               <a:graphicData uri="http://schemas.openxmlformats.org/drawingml/2006/picture">
                 <pic:pic xmlns:pic="http://schemas.openxmlformats.org/drawingml/2006/picture">
                   <pic:nvPicPr>
-                    <pic:cNvPr id="6" name="Picture 6" descr="Graphical user interface, text&#10;&#10;Description automatically generated with medium confidence"/>
+                    <pic:cNvPr id="17" name="Picture 17" descr="Graphical user interface&#10;&#10;Description automatically generated"/>
                     <pic:cNvPicPr/>
                   </pic:nvPicPr>
                   <pic:blipFill>
-                    <a:blip r:embed="rId23"/>
+                    <a:blip r:embed="rId25"/>
                     <a:stretch>
                       <a:fillRect/>
                     </a:stretch>
@@ -11801,7 +13081,7 @@
                   <pic:spPr>
                     <a:xfrm>
                       <a:off x="0" y="0"/>
-                      <a:ext cx="5943600" cy="3223260"/>
+                      <a:ext cx="5943600" cy="4469130"/>
                     </a:xfrm>
                     <a:prstGeom prst="rect">
                       <a:avLst/>
@@ -12303,6 +13583,232 @@
     </w:lvl>
   </w:abstractNum>
   <w:abstractNum w:abstractNumId="4" w15:restartNumberingAfterBreak="0">
+    <w:nsid w:val="3D2B4E9C"/>
+    <w:multiLevelType w:val="hybridMultilevel"/>
+    <w:tmpl w:val="E0BE80A6"/>
+    <w:lvl w:ilvl="0" w:tplc="6BF06B94">
+      <w:start w:val="1"/>
+      <w:numFmt w:val="bullet"/>
+      <w:lvlText w:val=""/>
+      <w:lvlJc w:val="left"/>
+      <w:pPr>
+        <w:ind w:left="720" w:hanging="360"/>
+      </w:pPr>
+      <w:rPr>
+        <w:rFonts w:ascii="Symbol" w:hAnsi="Symbol" w:hint="default"/>
+      </w:rPr>
+    </w:lvl>
+    <w:lvl w:ilvl="1" w:tplc="04090003" w:tentative="1">
+      <w:start w:val="1"/>
+      <w:numFmt w:val="bullet"/>
+      <w:lvlText w:val="o"/>
+      <w:lvlJc w:val="left"/>
+      <w:pPr>
+        <w:ind w:left="1440" w:hanging="360"/>
+      </w:pPr>
+      <w:rPr>
+        <w:rFonts w:ascii="Courier New" w:hAnsi="Courier New" w:cs="Courier New" w:hint="default"/>
+      </w:rPr>
+    </w:lvl>
+    <w:lvl w:ilvl="2" w:tplc="04090005" w:tentative="1">
+      <w:start w:val="1"/>
+      <w:numFmt w:val="bullet"/>
+      <w:lvlText w:val=""/>
+      <w:lvlJc w:val="left"/>
+      <w:pPr>
+        <w:ind w:left="2160" w:hanging="360"/>
+      </w:pPr>
+      <w:rPr>
+        <w:rFonts w:ascii="Wingdings" w:hAnsi="Wingdings" w:hint="default"/>
+      </w:rPr>
+    </w:lvl>
+    <w:lvl w:ilvl="3" w:tplc="04090001" w:tentative="1">
+      <w:start w:val="1"/>
+      <w:numFmt w:val="bullet"/>
+      <w:lvlText w:val=""/>
+      <w:lvlJc w:val="left"/>
+      <w:pPr>
+        <w:ind w:left="2880" w:hanging="360"/>
+      </w:pPr>
+      <w:rPr>
+        <w:rFonts w:ascii="Symbol" w:hAnsi="Symbol" w:hint="default"/>
+      </w:rPr>
+    </w:lvl>
+    <w:lvl w:ilvl="4" w:tplc="04090003" w:tentative="1">
+      <w:start w:val="1"/>
+      <w:numFmt w:val="bullet"/>
+      <w:lvlText w:val="o"/>
+      <w:lvlJc w:val="left"/>
+      <w:pPr>
+        <w:ind w:left="3600" w:hanging="360"/>
+      </w:pPr>
+      <w:rPr>
+        <w:rFonts w:ascii="Courier New" w:hAnsi="Courier New" w:cs="Courier New" w:hint="default"/>
+      </w:rPr>
+    </w:lvl>
+    <w:lvl w:ilvl="5" w:tplc="04090005" w:tentative="1">
+      <w:start w:val="1"/>
+      <w:numFmt w:val="bullet"/>
+      <w:lvlText w:val=""/>
+      <w:lvlJc w:val="left"/>
+      <w:pPr>
+        <w:ind w:left="4320" w:hanging="360"/>
+      </w:pPr>
+      <w:rPr>
+        <w:rFonts w:ascii="Wingdings" w:hAnsi="Wingdings" w:hint="default"/>
+      </w:rPr>
+    </w:lvl>
+    <w:lvl w:ilvl="6" w:tplc="04090001" w:tentative="1">
+      <w:start w:val="1"/>
+      <w:numFmt w:val="bullet"/>
+      <w:lvlText w:val=""/>
+      <w:lvlJc w:val="left"/>
+      <w:pPr>
+        <w:ind w:left="5040" w:hanging="360"/>
+      </w:pPr>
+      <w:rPr>
+        <w:rFonts w:ascii="Symbol" w:hAnsi="Symbol" w:hint="default"/>
+      </w:rPr>
+    </w:lvl>
+    <w:lvl w:ilvl="7" w:tplc="04090003" w:tentative="1">
+      <w:start w:val="1"/>
+      <w:numFmt w:val="bullet"/>
+      <w:lvlText w:val="o"/>
+      <w:lvlJc w:val="left"/>
+      <w:pPr>
+        <w:ind w:left="5760" w:hanging="360"/>
+      </w:pPr>
+      <w:rPr>
+        <w:rFonts w:ascii="Courier New" w:hAnsi="Courier New" w:cs="Courier New" w:hint="default"/>
+      </w:rPr>
+    </w:lvl>
+    <w:lvl w:ilvl="8" w:tplc="04090005" w:tentative="1">
+      <w:start w:val="1"/>
+      <w:numFmt w:val="bullet"/>
+      <w:lvlText w:val=""/>
+      <w:lvlJc w:val="left"/>
+      <w:pPr>
+        <w:ind w:left="6480" w:hanging="360"/>
+      </w:pPr>
+      <w:rPr>
+        <w:rFonts w:ascii="Wingdings" w:hAnsi="Wingdings" w:hint="default"/>
+      </w:rPr>
+    </w:lvl>
+  </w:abstractNum>
+  <w:abstractNum w:abstractNumId="5" w15:restartNumberingAfterBreak="0">
+    <w:nsid w:val="3E807F1F"/>
+    <w:multiLevelType w:val="hybridMultilevel"/>
+    <w:tmpl w:val="5DAE459E"/>
+    <w:lvl w:ilvl="0" w:tplc="04090001">
+      <w:start w:val="1"/>
+      <w:numFmt w:val="bullet"/>
+      <w:lvlText w:val=""/>
+      <w:lvlJc w:val="left"/>
+      <w:pPr>
+        <w:ind w:left="720" w:hanging="360"/>
+      </w:pPr>
+      <w:rPr>
+        <w:rFonts w:ascii="Symbol" w:hAnsi="Symbol" w:hint="default"/>
+      </w:rPr>
+    </w:lvl>
+    <w:lvl w:ilvl="1" w:tplc="04090003" w:tentative="1">
+      <w:start w:val="1"/>
+      <w:numFmt w:val="bullet"/>
+      <w:lvlText w:val="o"/>
+      <w:lvlJc w:val="left"/>
+      <w:pPr>
+        <w:ind w:left="1440" w:hanging="360"/>
+      </w:pPr>
+      <w:rPr>
+        <w:rFonts w:ascii="Courier New" w:hAnsi="Courier New" w:cs="Courier New" w:hint="default"/>
+      </w:rPr>
+    </w:lvl>
+    <w:lvl w:ilvl="2" w:tplc="04090005" w:tentative="1">
+      <w:start w:val="1"/>
+      <w:numFmt w:val="bullet"/>
+      <w:lvlText w:val=""/>
+      <w:lvlJc w:val="left"/>
+      <w:pPr>
+        <w:ind w:left="2160" w:hanging="360"/>
+      </w:pPr>
+      <w:rPr>
+        <w:rFonts w:ascii="Wingdings" w:hAnsi="Wingdings" w:hint="default"/>
+      </w:rPr>
+    </w:lvl>
+    <w:lvl w:ilvl="3" w:tplc="04090001" w:tentative="1">
+      <w:start w:val="1"/>
+      <w:numFmt w:val="bullet"/>
+      <w:lvlText w:val=""/>
+      <w:lvlJc w:val="left"/>
+      <w:pPr>
+        <w:ind w:left="2880" w:hanging="360"/>
+      </w:pPr>
+      <w:rPr>
+        <w:rFonts w:ascii="Symbol" w:hAnsi="Symbol" w:hint="default"/>
+      </w:rPr>
+    </w:lvl>
+    <w:lvl w:ilvl="4" w:tplc="04090003" w:tentative="1">
+      <w:start w:val="1"/>
+      <w:numFmt w:val="bullet"/>
+      <w:lvlText w:val="o"/>
+      <w:lvlJc w:val="left"/>
+      <w:pPr>
+        <w:ind w:left="3600" w:hanging="360"/>
+      </w:pPr>
+      <w:rPr>
+        <w:rFonts w:ascii="Courier New" w:hAnsi="Courier New" w:cs="Courier New" w:hint="default"/>
+      </w:rPr>
+    </w:lvl>
+    <w:lvl w:ilvl="5" w:tplc="04090005" w:tentative="1">
+      <w:start w:val="1"/>
+      <w:numFmt w:val="bullet"/>
+      <w:lvlText w:val=""/>
+      <w:lvlJc w:val="left"/>
+      <w:pPr>
+        <w:ind w:left="4320" w:hanging="360"/>
+      </w:pPr>
+      <w:rPr>
+        <w:rFonts w:ascii="Wingdings" w:hAnsi="Wingdings" w:hint="default"/>
+      </w:rPr>
+    </w:lvl>
+    <w:lvl w:ilvl="6" w:tplc="04090001" w:tentative="1">
+      <w:start w:val="1"/>
+      <w:numFmt w:val="bullet"/>
+      <w:lvlText w:val=""/>
+      <w:lvlJc w:val="left"/>
+      <w:pPr>
+        <w:ind w:left="5040" w:hanging="360"/>
+      </w:pPr>
+      <w:rPr>
+        <w:rFonts w:ascii="Symbol" w:hAnsi="Symbol" w:hint="default"/>
+      </w:rPr>
+    </w:lvl>
+    <w:lvl w:ilvl="7" w:tplc="04090003" w:tentative="1">
+      <w:start w:val="1"/>
+      <w:numFmt w:val="bullet"/>
+      <w:lvlText w:val="o"/>
+      <w:lvlJc w:val="left"/>
+      <w:pPr>
+        <w:ind w:left="5760" w:hanging="360"/>
+      </w:pPr>
+      <w:rPr>
+        <w:rFonts w:ascii="Courier New" w:hAnsi="Courier New" w:cs="Courier New" w:hint="default"/>
+      </w:rPr>
+    </w:lvl>
+    <w:lvl w:ilvl="8" w:tplc="04090005" w:tentative="1">
+      <w:start w:val="1"/>
+      <w:numFmt w:val="bullet"/>
+      <w:lvlText w:val=""/>
+      <w:lvlJc w:val="left"/>
+      <w:pPr>
+        <w:ind w:left="6480" w:hanging="360"/>
+      </w:pPr>
+      <w:rPr>
+        <w:rFonts w:ascii="Wingdings" w:hAnsi="Wingdings" w:hint="default"/>
+      </w:rPr>
+    </w:lvl>
+  </w:abstractNum>
+  <w:abstractNum w:abstractNumId="6" w15:restartNumberingAfterBreak="0">
     <w:nsid w:val="575E6D4F"/>
     <w:multiLevelType w:val="hybridMultilevel"/>
     <w:tmpl w:val="53E4D1F4"/>
@@ -12391,7 +13897,7 @@
       </w:pPr>
     </w:lvl>
   </w:abstractNum>
-  <w:abstractNum w:abstractNumId="5" w15:restartNumberingAfterBreak="0">
+  <w:abstractNum w:abstractNumId="7" w15:restartNumberingAfterBreak="0">
     <w:nsid w:val="58FE62AF"/>
     <w:multiLevelType w:val="hybridMultilevel"/>
     <w:tmpl w:val="6A301CDA"/>
@@ -12503,7 +14009,7 @@
       </w:rPr>
     </w:lvl>
   </w:abstractNum>
-  <w:abstractNum w:abstractNumId="6" w15:restartNumberingAfterBreak="0">
+  <w:abstractNum w:abstractNumId="8" w15:restartNumberingAfterBreak="0">
     <w:nsid w:val="701E0A9A"/>
     <w:multiLevelType w:val="hybridMultilevel"/>
     <w:tmpl w:val="D0C49762"/>
@@ -12589,7 +14095,7 @@
       </w:pPr>
     </w:lvl>
   </w:abstractNum>
-  <w:abstractNum w:abstractNumId="7" w15:restartNumberingAfterBreak="0">
+  <w:abstractNum w:abstractNumId="9" w15:restartNumberingAfterBreak="0">
     <w:nsid w:val="757C6852"/>
     <w:multiLevelType w:val="hybridMultilevel"/>
     <w:tmpl w:val="8778A59A"/>
@@ -12704,28 +14210,34 @@
     </w:lvl>
   </w:abstractNum>
   <w:num w:numId="1">
-    <w:abstractNumId w:val="7"/>
+    <w:abstractNumId w:val="9"/>
   </w:num>
   <w:num w:numId="2">
     <w:abstractNumId w:val="2"/>
   </w:num>
   <w:num w:numId="3">
-    <w:abstractNumId w:val="5"/>
+    <w:abstractNumId w:val="7"/>
   </w:num>
   <w:num w:numId="4">
     <w:abstractNumId w:val="0"/>
   </w:num>
   <w:num w:numId="5">
-    <w:abstractNumId w:val="4"/>
+    <w:abstractNumId w:val="6"/>
   </w:num>
   <w:num w:numId="6">
-    <w:abstractNumId w:val="6"/>
+    <w:abstractNumId w:val="8"/>
   </w:num>
   <w:num w:numId="7">
     <w:abstractNumId w:val="1"/>
   </w:num>
   <w:num w:numId="8">
     <w:abstractNumId w:val="3"/>
+  </w:num>
+  <w:num w:numId="9">
+    <w:abstractNumId w:val="5"/>
+  </w:num>
+  <w:num w:numId="10">
+    <w:abstractNumId w:val="4"/>
   </w:num>
 </w:numbering>
 </file>
@@ -13253,7 +14765,6 @@
   <w:style w:type="character" w:default="1" w:styleId="DefaultParagraphFont">
     <w:name w:val="Default Paragraph Font"/>
     <w:uiPriority w:val="1"/>
-    <w:semiHidden/>
     <w:unhideWhenUsed/>
   </w:style>
   <w:style w:type="table" w:default="1" w:styleId="TableNormal">
@@ -13795,6 +15306,33 @@
       <w:lang w:val="en-US" w:eastAsia="ja-JP" w:bidi="ar-SA"/>
     </w:rPr>
   </w:style>
+  <w:style w:type="paragraph" w:styleId="HTMLPreformatted">
+    <w:name w:val="HTML Preformatted"/>
+    <w:basedOn w:val="Normal"/>
+    <w:link w:val="HTMLPreformattedChar"/>
+    <w:uiPriority w:val="99"/>
+    <w:semiHidden/>
+    <w:unhideWhenUsed/>
+    <w:rsid w:val="008D6945"/>
+    <w:rPr>
+      <w:rFonts w:ascii="Consolas" w:hAnsi="Consolas"/>
+      <w:sz w:val="20"/>
+      <w:szCs w:val="25"/>
+    </w:rPr>
+  </w:style>
+  <w:style w:type="character" w:customStyle="1" w:styleId="HTMLPreformattedChar">
+    <w:name w:val="HTML Preformatted Char"/>
+    <w:basedOn w:val="DefaultParagraphFont"/>
+    <w:link w:val="HTMLPreformatted"/>
+    <w:uiPriority w:val="99"/>
+    <w:semiHidden/>
+    <w:rsid w:val="008D6945"/>
+    <w:rPr>
+      <w:rFonts w:ascii="Consolas" w:hAnsi="Consolas"/>
+      <w:sz w:val="20"/>
+      <w:szCs w:val="25"/>
+    </w:rPr>
+  </w:style>
 </w:styles>
 </file>
 

</xml_diff>

<commit_message>
made isBiddingEnd and endBidding
</commit_message>
<xml_diff>
--- a/Design Proposal/Project Proposal.docx
+++ b/Design Proposal/Project Proposal.docx
@@ -8539,7 +8539,7 @@
         </w:rPr>
         <w:t>(</w:t>
       </w:r>
-      <w:hyperlink r:id="rId24" w:history="1">
+      <w:hyperlink r:id="rId24" w:anchor="Comparison_to_other_strategy_games" w:history="1">
         <w:r>
           <w:rPr>
             <w:rStyle w:val="Hyperlink"/>
@@ -8670,35 +8670,13 @@
         <w:rPr>
           <w:lang w:val="en-US"/>
         </w:rPr>
-        <w:t xml:space="preserve">There are a couple other modifications that can be made to improve the algorithm due to certain unique characteristics of </w:t>
-      </w:r>
-      <w:proofErr w:type="spellStart"/>
-      <w:r>
-        <w:rPr>
-          <w:lang w:val="en-US"/>
-        </w:rPr>
-        <w:t>the game.</w:t>
-      </w:r>
-      <w:proofErr w:type="spellEnd"/>
-      <w:r>
-        <w:rPr>
-          <w:lang w:val="en-US"/>
-        </w:rPr>
-        <w:t xml:space="preserve"> </w:t>
-      </w:r>
-      <w:proofErr w:type="spellStart"/>
-      <w:r>
-        <w:rPr>
-          <w:lang w:val="en-US"/>
-        </w:rPr>
-        <w:t>Bridge</w:t>
-      </w:r>
-      <w:proofErr w:type="spellEnd"/>
-      <w:r>
-        <w:rPr>
-          <w:lang w:val="en-US"/>
-        </w:rPr>
-        <w:t xml:space="preserve"> is scored incrementally</w:t>
+        <w:t xml:space="preserve">There are a couple other modifications that can be made to improve the algorithm due to certain unique characteristics of the game. </w:t>
+      </w:r>
+      <w:r>
+        <w:rPr>
+          <w:lang w:val="en-US"/>
+        </w:rPr>
+        <w:t>Bridge is scored incrementally</w:t>
       </w:r>
       <w:r>
         <w:rPr>
@@ -8724,40 +8702,6 @@
         </w:rPr>
         <w:t xml:space="preserve">some cards are essentially equal in value, equivalence classes can be exploited to improve hit rate. </w:t>
       </w:r>
-    </w:p>
-    <w:p>
-      <w:pPr>
-        <w:spacing w:after="120"/>
-        <w:rPr>
-          <w:szCs w:val="24"/>
-          <w:lang w:val="en-US"/>
-        </w:rPr>
-      </w:pPr>
-    </w:p>
-    <w:p>
-      <w:pPr>
-        <w:spacing w:after="120"/>
-        <w:rPr>
-          <w:szCs w:val="24"/>
-          <w:lang w:val="en-US"/>
-        </w:rPr>
-      </w:pPr>
-      <w:r>
-        <w:rPr>
-          <w:szCs w:val="24"/>
-          <w:lang w:val="en-US"/>
-        </w:rPr>
-        <w:t xml:space="preserve"> </w:t>
-      </w:r>
-    </w:p>
-    <w:p>
-      <w:pPr>
-        <w:spacing w:after="120"/>
-        <w:rPr>
-          <w:szCs w:val="24"/>
-          <w:lang w:val="en-US"/>
-        </w:rPr>
-      </w:pPr>
     </w:p>
     <w:p>
       <w:pPr>
@@ -14010,6 +13954,119 @@
     </w:lvl>
   </w:abstractNum>
   <w:abstractNum w:abstractNumId="8" w15:restartNumberingAfterBreak="0">
+    <w:nsid w:val="6341046B"/>
+    <w:multiLevelType w:val="hybridMultilevel"/>
+    <w:tmpl w:val="431AD180"/>
+    <w:lvl w:ilvl="0" w:tplc="BC082ABE">
+      <w:numFmt w:val="bullet"/>
+      <w:lvlText w:val="-"/>
+      <w:lvlJc w:val="left"/>
+      <w:pPr>
+        <w:ind w:left="720" w:hanging="360"/>
+      </w:pPr>
+      <w:rPr>
+        <w:rFonts w:ascii="Calibri" w:eastAsiaTheme="minorHAnsi" w:hAnsi="Calibri" w:cs="Calibri" w:hint="default"/>
+        <w:color w:val="auto"/>
+      </w:rPr>
+    </w:lvl>
+    <w:lvl w:ilvl="1" w:tplc="04090003" w:tentative="1">
+      <w:start w:val="1"/>
+      <w:numFmt w:val="bullet"/>
+      <w:lvlText w:val="o"/>
+      <w:lvlJc w:val="left"/>
+      <w:pPr>
+        <w:ind w:left="1440" w:hanging="360"/>
+      </w:pPr>
+      <w:rPr>
+        <w:rFonts w:ascii="Courier New" w:hAnsi="Courier New" w:cs="Courier New" w:hint="default"/>
+      </w:rPr>
+    </w:lvl>
+    <w:lvl w:ilvl="2" w:tplc="04090005" w:tentative="1">
+      <w:start w:val="1"/>
+      <w:numFmt w:val="bullet"/>
+      <w:lvlText w:val=""/>
+      <w:lvlJc w:val="left"/>
+      <w:pPr>
+        <w:ind w:left="2160" w:hanging="360"/>
+      </w:pPr>
+      <w:rPr>
+        <w:rFonts w:ascii="Wingdings" w:hAnsi="Wingdings" w:hint="default"/>
+      </w:rPr>
+    </w:lvl>
+    <w:lvl w:ilvl="3" w:tplc="04090001" w:tentative="1">
+      <w:start w:val="1"/>
+      <w:numFmt w:val="bullet"/>
+      <w:lvlText w:val=""/>
+      <w:lvlJc w:val="left"/>
+      <w:pPr>
+        <w:ind w:left="2880" w:hanging="360"/>
+      </w:pPr>
+      <w:rPr>
+        <w:rFonts w:ascii="Symbol" w:hAnsi="Symbol" w:hint="default"/>
+      </w:rPr>
+    </w:lvl>
+    <w:lvl w:ilvl="4" w:tplc="04090003" w:tentative="1">
+      <w:start w:val="1"/>
+      <w:numFmt w:val="bullet"/>
+      <w:lvlText w:val="o"/>
+      <w:lvlJc w:val="left"/>
+      <w:pPr>
+        <w:ind w:left="3600" w:hanging="360"/>
+      </w:pPr>
+      <w:rPr>
+        <w:rFonts w:ascii="Courier New" w:hAnsi="Courier New" w:cs="Courier New" w:hint="default"/>
+      </w:rPr>
+    </w:lvl>
+    <w:lvl w:ilvl="5" w:tplc="04090005" w:tentative="1">
+      <w:start w:val="1"/>
+      <w:numFmt w:val="bullet"/>
+      <w:lvlText w:val=""/>
+      <w:lvlJc w:val="left"/>
+      <w:pPr>
+        <w:ind w:left="4320" w:hanging="360"/>
+      </w:pPr>
+      <w:rPr>
+        <w:rFonts w:ascii="Wingdings" w:hAnsi="Wingdings" w:hint="default"/>
+      </w:rPr>
+    </w:lvl>
+    <w:lvl w:ilvl="6" w:tplc="04090001" w:tentative="1">
+      <w:start w:val="1"/>
+      <w:numFmt w:val="bullet"/>
+      <w:lvlText w:val=""/>
+      <w:lvlJc w:val="left"/>
+      <w:pPr>
+        <w:ind w:left="5040" w:hanging="360"/>
+      </w:pPr>
+      <w:rPr>
+        <w:rFonts w:ascii="Symbol" w:hAnsi="Symbol" w:hint="default"/>
+      </w:rPr>
+    </w:lvl>
+    <w:lvl w:ilvl="7" w:tplc="04090003" w:tentative="1">
+      <w:start w:val="1"/>
+      <w:numFmt w:val="bullet"/>
+      <w:lvlText w:val="o"/>
+      <w:lvlJc w:val="left"/>
+      <w:pPr>
+        <w:ind w:left="5760" w:hanging="360"/>
+      </w:pPr>
+      <w:rPr>
+        <w:rFonts w:ascii="Courier New" w:hAnsi="Courier New" w:cs="Courier New" w:hint="default"/>
+      </w:rPr>
+    </w:lvl>
+    <w:lvl w:ilvl="8" w:tplc="04090005" w:tentative="1">
+      <w:start w:val="1"/>
+      <w:numFmt w:val="bullet"/>
+      <w:lvlText w:val=""/>
+      <w:lvlJc w:val="left"/>
+      <w:pPr>
+        <w:ind w:left="6480" w:hanging="360"/>
+      </w:pPr>
+      <w:rPr>
+        <w:rFonts w:ascii="Wingdings" w:hAnsi="Wingdings" w:hint="default"/>
+      </w:rPr>
+    </w:lvl>
+  </w:abstractNum>
+  <w:abstractNum w:abstractNumId="9" w15:restartNumberingAfterBreak="0">
     <w:nsid w:val="701E0A9A"/>
     <w:multiLevelType w:val="hybridMultilevel"/>
     <w:tmpl w:val="D0C49762"/>
@@ -14095,7 +14152,7 @@
       </w:pPr>
     </w:lvl>
   </w:abstractNum>
-  <w:abstractNum w:abstractNumId="9" w15:restartNumberingAfterBreak="0">
+  <w:abstractNum w:abstractNumId="10" w15:restartNumberingAfterBreak="0">
     <w:nsid w:val="757C6852"/>
     <w:multiLevelType w:val="hybridMultilevel"/>
     <w:tmpl w:val="8778A59A"/>
@@ -14210,7 +14267,7 @@
     </w:lvl>
   </w:abstractNum>
   <w:num w:numId="1">
-    <w:abstractNumId w:val="9"/>
+    <w:abstractNumId w:val="10"/>
   </w:num>
   <w:num w:numId="2">
     <w:abstractNumId w:val="2"/>
@@ -14225,7 +14282,7 @@
     <w:abstractNumId w:val="6"/>
   </w:num>
   <w:num w:numId="6">
-    <w:abstractNumId w:val="8"/>
+    <w:abstractNumId w:val="9"/>
   </w:num>
   <w:num w:numId="7">
     <w:abstractNumId w:val="1"/>
@@ -14238,6 +14295,9 @@
   </w:num>
   <w:num w:numId="10">
     <w:abstractNumId w:val="4"/>
+  </w:num>
+  <w:num w:numId="11">
+    <w:abstractNumId w:val="8"/>
   </w:num>
 </w:numbering>
 </file>
@@ -14765,6 +14825,7 @@
   <w:style w:type="character" w:default="1" w:styleId="DefaultParagraphFont">
     <w:name w:val="Default Paragraph Font"/>
     <w:uiPriority w:val="1"/>
+    <w:semiHidden/>
     <w:unhideWhenUsed/>
   </w:style>
   <w:style w:type="table" w:default="1" w:styleId="TableNormal">

</xml_diff>

<commit_message>
more detail in algorithmic plan
</commit_message>
<xml_diff>
--- a/Design Proposal/Project Proposal.docx
+++ b/Design Proposal/Project Proposal.docx
@@ -2186,6 +2186,7 @@
         <w:rPr>
           <w:lang w:val="en-US"/>
         </w:rPr>
+        <w:lastRenderedPageBreak/>
         <w:t>register</w:t>
       </w:r>
     </w:p>
@@ -2204,7 +2205,6 @@
         <w:rPr>
           <w:lang w:val="en-US"/>
         </w:rPr>
-        <w:lastRenderedPageBreak/>
         <w:t>welcome</w:t>
       </w:r>
     </w:p>
@@ -3284,6 +3284,7 @@
           <w:szCs w:val="24"/>
           <w:lang w:val="en-US"/>
         </w:rPr>
+        <w:lastRenderedPageBreak/>
         <w:t>moveCard</w:t>
       </w:r>
       <w:proofErr w:type="spellEnd"/>
@@ -3306,7 +3307,6 @@
           <w:szCs w:val="24"/>
           <w:lang w:val="en-US"/>
         </w:rPr>
-        <w:lastRenderedPageBreak/>
         <w:t>Board</w:t>
       </w:r>
     </w:p>
@@ -4748,7 +4748,6 @@
           <w:szCs w:val="24"/>
           <w:lang w:val="en-US"/>
         </w:rPr>
-        <w:lastRenderedPageBreak/>
         <w:t>Player</w:t>
       </w:r>
     </w:p>
@@ -5758,6 +5757,7 @@
           <w:szCs w:val="24"/>
           <w:lang w:val="en-US"/>
         </w:rPr>
+        <w:lastRenderedPageBreak/>
         <w:t>player=player</w:t>
       </w:r>
     </w:p>
@@ -5780,7 +5780,6 @@
           <w:szCs w:val="24"/>
           <w:lang w:val="en-US"/>
         </w:rPr>
-        <w:lastRenderedPageBreak/>
         <w:t>passwordUnverified</w:t>
       </w:r>
       <w:proofErr w:type="spellEnd"/>
@@ -7248,6 +7247,7 @@
           <w:szCs w:val="24"/>
           <w:lang w:val="en-US"/>
         </w:rPr>
+        <w:lastRenderedPageBreak/>
         <w:t>drawSidePanel</w:t>
       </w:r>
       <w:proofErr w:type="spellEnd"/>
@@ -7271,7 +7271,6 @@
           <w:szCs w:val="24"/>
           <w:lang w:val="en-US"/>
         </w:rPr>
-        <w:lastRenderedPageBreak/>
         <w:t>drawBid</w:t>
       </w:r>
       <w:r>
@@ -8278,6 +8277,7 @@
           <w:szCs w:val="21"/>
           <w:lang w:val="en-US"/>
         </w:rPr>
+        <w:lastRenderedPageBreak/>
         <w:tab/>
       </w:r>
       <w:r>
@@ -8330,7 +8330,6 @@
           <w:szCs w:val="21"/>
           <w:lang w:val="en-US"/>
         </w:rPr>
-        <w:lastRenderedPageBreak/>
         <w:t xml:space="preserve">                </w:t>
       </w:r>
       <w:r>
@@ -8705,23 +8704,122 @@
     </w:p>
     <w:p>
       <w:pPr>
-        <w:spacing w:after="120"/>
-        <w:rPr>
-          <w:szCs w:val="24"/>
-          <w:lang w:val="en-US"/>
-        </w:rPr>
-      </w:pPr>
-    </w:p>
-    <w:p>
-      <w:pPr>
-        <w:rPr>
-          <w:szCs w:val="24"/>
-          <w:lang w:val="en-US"/>
-        </w:rPr>
-      </w:pPr>
-      <w:r>
-        <w:rPr>
-          <w:szCs w:val="24"/>
+        <w:pStyle w:val="Heading3"/>
+        <w:rPr>
+          <w:lang w:val="en-US"/>
+        </w:rPr>
+      </w:pPr>
+      <w:r>
+        <w:rPr>
+          <w:lang w:val="en-US"/>
+        </w:rPr>
+        <w:t>Bidding</w:t>
+      </w:r>
+    </w:p>
+    <w:p>
+      <w:pPr>
+        <w:rPr>
+          <w:lang w:val="en-US"/>
+        </w:rPr>
+      </w:pPr>
+      <w:r>
+        <w:rPr>
+          <w:lang w:val="en-US"/>
+        </w:rPr>
+        <w:t xml:space="preserve">The algorithm for bidding is far simpler than the </w:t>
+      </w:r>
+      <w:proofErr w:type="spellStart"/>
+      <w:r>
+        <w:rPr>
+          <w:lang w:val="en-US"/>
+        </w:rPr>
+        <w:t>cardplay</w:t>
+      </w:r>
+      <w:proofErr w:type="spellEnd"/>
+      <w:r>
+        <w:rPr>
+          <w:lang w:val="en-US"/>
+        </w:rPr>
+        <w:t>, but there are different nuances. One key aspect of the program is an evaluator which judges whether the hand should be forced to game or slam. There are a couple possibilities for the evaluator function.</w:t>
+      </w:r>
+    </w:p>
+    <w:p>
+      <w:pPr>
+        <w:rPr>
+          <w:lang w:val="en-US"/>
+        </w:rPr>
+      </w:pPr>
+    </w:p>
+    <w:p>
+      <w:pPr>
+        <w:pStyle w:val="ListParagraph"/>
+        <w:numPr>
+          <w:ilvl w:val="0"/>
+          <w:numId w:val="8"/>
+        </w:numPr>
+        <w:rPr>
+          <w:lang w:val="en-US"/>
+        </w:rPr>
+      </w:pPr>
+      <w:r>
+        <w:rPr>
+          <w:color w:val="000000" w:themeColor="text1"/>
+          <w:lang w:val="en-US"/>
+        </w:rPr>
+        <w:t xml:space="preserve">The simplest algorithm </w:t>
+      </w:r>
+      <w:proofErr w:type="spellStart"/>
+      <w:r>
+        <w:rPr>
+          <w:color w:val="000000" w:themeColor="text1"/>
+          <w:lang w:val="en-US"/>
+        </w:rPr>
+        <w:t>mimicks</w:t>
+      </w:r>
+      <w:proofErr w:type="spellEnd"/>
+      <w:r>
+        <w:rPr>
+          <w:color w:val="000000" w:themeColor="text1"/>
+          <w:lang w:val="en-US"/>
+        </w:rPr>
+        <w:t xml:space="preserve"> the human evaluation method which assigns points to </w:t>
+      </w:r>
+      <w:proofErr w:type="spellStart"/>
+      <w:r>
+        <w:rPr>
+          <w:color w:val="000000" w:themeColor="text1"/>
+          <w:lang w:val="en-US"/>
+        </w:rPr>
+        <w:t>honour</w:t>
+      </w:r>
+      <w:proofErr w:type="spellEnd"/>
+      <w:r>
+        <w:rPr>
+          <w:color w:val="000000" w:themeColor="text1"/>
+          <w:lang w:val="en-US"/>
+        </w:rPr>
+        <w:t xml:space="preserve"> cards and unusual distributions (AKQJ = 4-3-2-1, void-singleton-doubleton = 3-2-1)</w:t>
+      </w:r>
+    </w:p>
+    <w:p>
+      <w:pPr>
+        <w:pStyle w:val="ListParagraph"/>
+        <w:numPr>
+          <w:ilvl w:val="0"/>
+          <w:numId w:val="8"/>
+        </w:numPr>
+        <w:rPr>
+          <w:lang w:val="en-US"/>
+        </w:rPr>
+      </w:pPr>
+      <w:r>
+        <w:rPr>
+          <w:lang w:val="en-US"/>
+        </w:rPr>
+        <w:t>A better algorithm involves Binky points which looks up an exhaustive table for every pattern and distribution.</w:t>
+      </w:r>
+      <w:r>
+        <w:rPr>
           <w:lang w:val="en-US"/>
         </w:rPr>
         <w:br w:type="page"/>
@@ -13416,7 +13514,774 @@
   <w:abstractNum w:abstractNumId="3" w15:restartNumberingAfterBreak="0">
     <w:nsid w:val="31EB516B"/>
     <w:multiLevelType w:val="hybridMultilevel"/>
-    <w:tmpl w:val="0CB28D28"/>
+    <w:tmpl w:val="7736B102"/>
+    <w:lvl w:ilvl="0" w:tplc="6BF06B94">
+      <w:start w:val="1"/>
+      <w:numFmt w:val="bullet"/>
+      <w:lvlText w:val=""/>
+      <w:lvlJc w:val="left"/>
+      <w:pPr>
+        <w:ind w:left="720" w:hanging="360"/>
+      </w:pPr>
+      <w:rPr>
+        <w:rFonts w:ascii="Symbol" w:hAnsi="Symbol" w:hint="default"/>
+        <w:color w:val="auto"/>
+      </w:rPr>
+    </w:lvl>
+    <w:lvl w:ilvl="1" w:tplc="04090003" w:tentative="1">
+      <w:start w:val="1"/>
+      <w:numFmt w:val="bullet"/>
+      <w:lvlText w:val="o"/>
+      <w:lvlJc w:val="left"/>
+      <w:pPr>
+        <w:ind w:left="1440" w:hanging="360"/>
+      </w:pPr>
+      <w:rPr>
+        <w:rFonts w:ascii="Courier New" w:hAnsi="Courier New" w:cs="Courier New" w:hint="default"/>
+      </w:rPr>
+    </w:lvl>
+    <w:lvl w:ilvl="2" w:tplc="04090005" w:tentative="1">
+      <w:start w:val="1"/>
+      <w:numFmt w:val="bullet"/>
+      <w:lvlText w:val=""/>
+      <w:lvlJc w:val="left"/>
+      <w:pPr>
+        <w:ind w:left="2160" w:hanging="360"/>
+      </w:pPr>
+      <w:rPr>
+        <w:rFonts w:ascii="Wingdings" w:hAnsi="Wingdings" w:hint="default"/>
+      </w:rPr>
+    </w:lvl>
+    <w:lvl w:ilvl="3" w:tplc="04090001" w:tentative="1">
+      <w:start w:val="1"/>
+      <w:numFmt w:val="bullet"/>
+      <w:lvlText w:val=""/>
+      <w:lvlJc w:val="left"/>
+      <w:pPr>
+        <w:ind w:left="2880" w:hanging="360"/>
+      </w:pPr>
+      <w:rPr>
+        <w:rFonts w:ascii="Symbol" w:hAnsi="Symbol" w:hint="default"/>
+      </w:rPr>
+    </w:lvl>
+    <w:lvl w:ilvl="4" w:tplc="04090003" w:tentative="1">
+      <w:start w:val="1"/>
+      <w:numFmt w:val="bullet"/>
+      <w:lvlText w:val="o"/>
+      <w:lvlJc w:val="left"/>
+      <w:pPr>
+        <w:ind w:left="3600" w:hanging="360"/>
+      </w:pPr>
+      <w:rPr>
+        <w:rFonts w:ascii="Courier New" w:hAnsi="Courier New" w:cs="Courier New" w:hint="default"/>
+      </w:rPr>
+    </w:lvl>
+    <w:lvl w:ilvl="5" w:tplc="04090005" w:tentative="1">
+      <w:start w:val="1"/>
+      <w:numFmt w:val="bullet"/>
+      <w:lvlText w:val=""/>
+      <w:lvlJc w:val="left"/>
+      <w:pPr>
+        <w:ind w:left="4320" w:hanging="360"/>
+      </w:pPr>
+      <w:rPr>
+        <w:rFonts w:ascii="Wingdings" w:hAnsi="Wingdings" w:hint="default"/>
+      </w:rPr>
+    </w:lvl>
+    <w:lvl w:ilvl="6" w:tplc="04090001" w:tentative="1">
+      <w:start w:val="1"/>
+      <w:numFmt w:val="bullet"/>
+      <w:lvlText w:val=""/>
+      <w:lvlJc w:val="left"/>
+      <w:pPr>
+        <w:ind w:left="5040" w:hanging="360"/>
+      </w:pPr>
+      <w:rPr>
+        <w:rFonts w:ascii="Symbol" w:hAnsi="Symbol" w:hint="default"/>
+      </w:rPr>
+    </w:lvl>
+    <w:lvl w:ilvl="7" w:tplc="04090003" w:tentative="1">
+      <w:start w:val="1"/>
+      <w:numFmt w:val="bullet"/>
+      <w:lvlText w:val="o"/>
+      <w:lvlJc w:val="left"/>
+      <w:pPr>
+        <w:ind w:left="5760" w:hanging="360"/>
+      </w:pPr>
+      <w:rPr>
+        <w:rFonts w:ascii="Courier New" w:hAnsi="Courier New" w:cs="Courier New" w:hint="default"/>
+      </w:rPr>
+    </w:lvl>
+    <w:lvl w:ilvl="8" w:tplc="04090005" w:tentative="1">
+      <w:start w:val="1"/>
+      <w:numFmt w:val="bullet"/>
+      <w:lvlText w:val=""/>
+      <w:lvlJc w:val="left"/>
+      <w:pPr>
+        <w:ind w:left="6480" w:hanging="360"/>
+      </w:pPr>
+      <w:rPr>
+        <w:rFonts w:ascii="Wingdings" w:hAnsi="Wingdings" w:hint="default"/>
+      </w:rPr>
+    </w:lvl>
+  </w:abstractNum>
+  <w:abstractNum w:abstractNumId="4" w15:restartNumberingAfterBreak="0">
+    <w:nsid w:val="3C135714"/>
+    <w:multiLevelType w:val="hybridMultilevel"/>
+    <w:tmpl w:val="BFE2DB24"/>
+    <w:lvl w:ilvl="0" w:tplc="6BF06B94">
+      <w:start w:val="1"/>
+      <w:numFmt w:val="bullet"/>
+      <w:lvlText w:val=""/>
+      <w:lvlJc w:val="left"/>
+      <w:pPr>
+        <w:ind w:left="3600" w:hanging="360"/>
+      </w:pPr>
+      <w:rPr>
+        <w:rFonts w:ascii="Symbol" w:hAnsi="Symbol" w:hint="default"/>
+      </w:rPr>
+    </w:lvl>
+    <w:lvl w:ilvl="1" w:tplc="04090003" w:tentative="1">
+      <w:start w:val="1"/>
+      <w:numFmt w:val="bullet"/>
+      <w:lvlText w:val="o"/>
+      <w:lvlJc w:val="left"/>
+      <w:pPr>
+        <w:ind w:left="4320" w:hanging="360"/>
+      </w:pPr>
+      <w:rPr>
+        <w:rFonts w:ascii="Courier New" w:hAnsi="Courier New" w:cs="Courier New" w:hint="default"/>
+      </w:rPr>
+    </w:lvl>
+    <w:lvl w:ilvl="2" w:tplc="04090005" w:tentative="1">
+      <w:start w:val="1"/>
+      <w:numFmt w:val="bullet"/>
+      <w:lvlText w:val=""/>
+      <w:lvlJc w:val="left"/>
+      <w:pPr>
+        <w:ind w:left="5040" w:hanging="360"/>
+      </w:pPr>
+      <w:rPr>
+        <w:rFonts w:ascii="Wingdings" w:hAnsi="Wingdings" w:hint="default"/>
+      </w:rPr>
+    </w:lvl>
+    <w:lvl w:ilvl="3" w:tplc="04090001" w:tentative="1">
+      <w:start w:val="1"/>
+      <w:numFmt w:val="bullet"/>
+      <w:lvlText w:val=""/>
+      <w:lvlJc w:val="left"/>
+      <w:pPr>
+        <w:ind w:left="5760" w:hanging="360"/>
+      </w:pPr>
+      <w:rPr>
+        <w:rFonts w:ascii="Symbol" w:hAnsi="Symbol" w:hint="default"/>
+      </w:rPr>
+    </w:lvl>
+    <w:lvl w:ilvl="4" w:tplc="04090003" w:tentative="1">
+      <w:start w:val="1"/>
+      <w:numFmt w:val="bullet"/>
+      <w:lvlText w:val="o"/>
+      <w:lvlJc w:val="left"/>
+      <w:pPr>
+        <w:ind w:left="6480" w:hanging="360"/>
+      </w:pPr>
+      <w:rPr>
+        <w:rFonts w:ascii="Courier New" w:hAnsi="Courier New" w:cs="Courier New" w:hint="default"/>
+      </w:rPr>
+    </w:lvl>
+    <w:lvl w:ilvl="5" w:tplc="04090005" w:tentative="1">
+      <w:start w:val="1"/>
+      <w:numFmt w:val="bullet"/>
+      <w:lvlText w:val=""/>
+      <w:lvlJc w:val="left"/>
+      <w:pPr>
+        <w:ind w:left="7200" w:hanging="360"/>
+      </w:pPr>
+      <w:rPr>
+        <w:rFonts w:ascii="Wingdings" w:hAnsi="Wingdings" w:hint="default"/>
+      </w:rPr>
+    </w:lvl>
+    <w:lvl w:ilvl="6" w:tplc="04090001" w:tentative="1">
+      <w:start w:val="1"/>
+      <w:numFmt w:val="bullet"/>
+      <w:lvlText w:val=""/>
+      <w:lvlJc w:val="left"/>
+      <w:pPr>
+        <w:ind w:left="7920" w:hanging="360"/>
+      </w:pPr>
+      <w:rPr>
+        <w:rFonts w:ascii="Symbol" w:hAnsi="Symbol" w:hint="default"/>
+      </w:rPr>
+    </w:lvl>
+    <w:lvl w:ilvl="7" w:tplc="04090003" w:tentative="1">
+      <w:start w:val="1"/>
+      <w:numFmt w:val="bullet"/>
+      <w:lvlText w:val="o"/>
+      <w:lvlJc w:val="left"/>
+      <w:pPr>
+        <w:ind w:left="8640" w:hanging="360"/>
+      </w:pPr>
+      <w:rPr>
+        <w:rFonts w:ascii="Courier New" w:hAnsi="Courier New" w:cs="Courier New" w:hint="default"/>
+      </w:rPr>
+    </w:lvl>
+    <w:lvl w:ilvl="8" w:tplc="04090005" w:tentative="1">
+      <w:start w:val="1"/>
+      <w:numFmt w:val="bullet"/>
+      <w:lvlText w:val=""/>
+      <w:lvlJc w:val="left"/>
+      <w:pPr>
+        <w:ind w:left="9360" w:hanging="360"/>
+      </w:pPr>
+      <w:rPr>
+        <w:rFonts w:ascii="Wingdings" w:hAnsi="Wingdings" w:hint="default"/>
+      </w:rPr>
+    </w:lvl>
+  </w:abstractNum>
+  <w:abstractNum w:abstractNumId="5" w15:restartNumberingAfterBreak="0">
+    <w:nsid w:val="3D2B4E9C"/>
+    <w:multiLevelType w:val="hybridMultilevel"/>
+    <w:tmpl w:val="E0BE80A6"/>
+    <w:lvl w:ilvl="0" w:tplc="6BF06B94">
+      <w:start w:val="1"/>
+      <w:numFmt w:val="bullet"/>
+      <w:lvlText w:val=""/>
+      <w:lvlJc w:val="left"/>
+      <w:pPr>
+        <w:ind w:left="720" w:hanging="360"/>
+      </w:pPr>
+      <w:rPr>
+        <w:rFonts w:ascii="Symbol" w:hAnsi="Symbol" w:hint="default"/>
+      </w:rPr>
+    </w:lvl>
+    <w:lvl w:ilvl="1" w:tplc="04090003" w:tentative="1">
+      <w:start w:val="1"/>
+      <w:numFmt w:val="bullet"/>
+      <w:lvlText w:val="o"/>
+      <w:lvlJc w:val="left"/>
+      <w:pPr>
+        <w:ind w:left="1440" w:hanging="360"/>
+      </w:pPr>
+      <w:rPr>
+        <w:rFonts w:ascii="Courier New" w:hAnsi="Courier New" w:cs="Courier New" w:hint="default"/>
+      </w:rPr>
+    </w:lvl>
+    <w:lvl w:ilvl="2" w:tplc="04090005" w:tentative="1">
+      <w:start w:val="1"/>
+      <w:numFmt w:val="bullet"/>
+      <w:lvlText w:val=""/>
+      <w:lvlJc w:val="left"/>
+      <w:pPr>
+        <w:ind w:left="2160" w:hanging="360"/>
+      </w:pPr>
+      <w:rPr>
+        <w:rFonts w:ascii="Wingdings" w:hAnsi="Wingdings" w:hint="default"/>
+      </w:rPr>
+    </w:lvl>
+    <w:lvl w:ilvl="3" w:tplc="04090001" w:tentative="1">
+      <w:start w:val="1"/>
+      <w:numFmt w:val="bullet"/>
+      <w:lvlText w:val=""/>
+      <w:lvlJc w:val="left"/>
+      <w:pPr>
+        <w:ind w:left="2880" w:hanging="360"/>
+      </w:pPr>
+      <w:rPr>
+        <w:rFonts w:ascii="Symbol" w:hAnsi="Symbol" w:hint="default"/>
+      </w:rPr>
+    </w:lvl>
+    <w:lvl w:ilvl="4" w:tplc="04090003" w:tentative="1">
+      <w:start w:val="1"/>
+      <w:numFmt w:val="bullet"/>
+      <w:lvlText w:val="o"/>
+      <w:lvlJc w:val="left"/>
+      <w:pPr>
+        <w:ind w:left="3600" w:hanging="360"/>
+      </w:pPr>
+      <w:rPr>
+        <w:rFonts w:ascii="Courier New" w:hAnsi="Courier New" w:cs="Courier New" w:hint="default"/>
+      </w:rPr>
+    </w:lvl>
+    <w:lvl w:ilvl="5" w:tplc="04090005" w:tentative="1">
+      <w:start w:val="1"/>
+      <w:numFmt w:val="bullet"/>
+      <w:lvlText w:val=""/>
+      <w:lvlJc w:val="left"/>
+      <w:pPr>
+        <w:ind w:left="4320" w:hanging="360"/>
+      </w:pPr>
+      <w:rPr>
+        <w:rFonts w:ascii="Wingdings" w:hAnsi="Wingdings" w:hint="default"/>
+      </w:rPr>
+    </w:lvl>
+    <w:lvl w:ilvl="6" w:tplc="04090001" w:tentative="1">
+      <w:start w:val="1"/>
+      <w:numFmt w:val="bullet"/>
+      <w:lvlText w:val=""/>
+      <w:lvlJc w:val="left"/>
+      <w:pPr>
+        <w:ind w:left="5040" w:hanging="360"/>
+      </w:pPr>
+      <w:rPr>
+        <w:rFonts w:ascii="Symbol" w:hAnsi="Symbol" w:hint="default"/>
+      </w:rPr>
+    </w:lvl>
+    <w:lvl w:ilvl="7" w:tplc="04090003" w:tentative="1">
+      <w:start w:val="1"/>
+      <w:numFmt w:val="bullet"/>
+      <w:lvlText w:val="o"/>
+      <w:lvlJc w:val="left"/>
+      <w:pPr>
+        <w:ind w:left="5760" w:hanging="360"/>
+      </w:pPr>
+      <w:rPr>
+        <w:rFonts w:ascii="Courier New" w:hAnsi="Courier New" w:cs="Courier New" w:hint="default"/>
+      </w:rPr>
+    </w:lvl>
+    <w:lvl w:ilvl="8" w:tplc="04090005" w:tentative="1">
+      <w:start w:val="1"/>
+      <w:numFmt w:val="bullet"/>
+      <w:lvlText w:val=""/>
+      <w:lvlJc w:val="left"/>
+      <w:pPr>
+        <w:ind w:left="6480" w:hanging="360"/>
+      </w:pPr>
+      <w:rPr>
+        <w:rFonts w:ascii="Wingdings" w:hAnsi="Wingdings" w:hint="default"/>
+      </w:rPr>
+    </w:lvl>
+  </w:abstractNum>
+  <w:abstractNum w:abstractNumId="6" w15:restartNumberingAfterBreak="0">
+    <w:nsid w:val="3E807F1F"/>
+    <w:multiLevelType w:val="hybridMultilevel"/>
+    <w:tmpl w:val="5DAE459E"/>
+    <w:lvl w:ilvl="0" w:tplc="04090001">
+      <w:start w:val="1"/>
+      <w:numFmt w:val="bullet"/>
+      <w:lvlText w:val=""/>
+      <w:lvlJc w:val="left"/>
+      <w:pPr>
+        <w:ind w:left="720" w:hanging="360"/>
+      </w:pPr>
+      <w:rPr>
+        <w:rFonts w:ascii="Symbol" w:hAnsi="Symbol" w:hint="default"/>
+      </w:rPr>
+    </w:lvl>
+    <w:lvl w:ilvl="1" w:tplc="04090003" w:tentative="1">
+      <w:start w:val="1"/>
+      <w:numFmt w:val="bullet"/>
+      <w:lvlText w:val="o"/>
+      <w:lvlJc w:val="left"/>
+      <w:pPr>
+        <w:ind w:left="1440" w:hanging="360"/>
+      </w:pPr>
+      <w:rPr>
+        <w:rFonts w:ascii="Courier New" w:hAnsi="Courier New" w:cs="Courier New" w:hint="default"/>
+      </w:rPr>
+    </w:lvl>
+    <w:lvl w:ilvl="2" w:tplc="04090005" w:tentative="1">
+      <w:start w:val="1"/>
+      <w:numFmt w:val="bullet"/>
+      <w:lvlText w:val=""/>
+      <w:lvlJc w:val="left"/>
+      <w:pPr>
+        <w:ind w:left="2160" w:hanging="360"/>
+      </w:pPr>
+      <w:rPr>
+        <w:rFonts w:ascii="Wingdings" w:hAnsi="Wingdings" w:hint="default"/>
+      </w:rPr>
+    </w:lvl>
+    <w:lvl w:ilvl="3" w:tplc="04090001" w:tentative="1">
+      <w:start w:val="1"/>
+      <w:numFmt w:val="bullet"/>
+      <w:lvlText w:val=""/>
+      <w:lvlJc w:val="left"/>
+      <w:pPr>
+        <w:ind w:left="2880" w:hanging="360"/>
+      </w:pPr>
+      <w:rPr>
+        <w:rFonts w:ascii="Symbol" w:hAnsi="Symbol" w:hint="default"/>
+      </w:rPr>
+    </w:lvl>
+    <w:lvl w:ilvl="4" w:tplc="04090003" w:tentative="1">
+      <w:start w:val="1"/>
+      <w:numFmt w:val="bullet"/>
+      <w:lvlText w:val="o"/>
+      <w:lvlJc w:val="left"/>
+      <w:pPr>
+        <w:ind w:left="3600" w:hanging="360"/>
+      </w:pPr>
+      <w:rPr>
+        <w:rFonts w:ascii="Courier New" w:hAnsi="Courier New" w:cs="Courier New" w:hint="default"/>
+      </w:rPr>
+    </w:lvl>
+    <w:lvl w:ilvl="5" w:tplc="04090005" w:tentative="1">
+      <w:start w:val="1"/>
+      <w:numFmt w:val="bullet"/>
+      <w:lvlText w:val=""/>
+      <w:lvlJc w:val="left"/>
+      <w:pPr>
+        <w:ind w:left="4320" w:hanging="360"/>
+      </w:pPr>
+      <w:rPr>
+        <w:rFonts w:ascii="Wingdings" w:hAnsi="Wingdings" w:hint="default"/>
+      </w:rPr>
+    </w:lvl>
+    <w:lvl w:ilvl="6" w:tplc="04090001" w:tentative="1">
+      <w:start w:val="1"/>
+      <w:numFmt w:val="bullet"/>
+      <w:lvlText w:val=""/>
+      <w:lvlJc w:val="left"/>
+      <w:pPr>
+        <w:ind w:left="5040" w:hanging="360"/>
+      </w:pPr>
+      <w:rPr>
+        <w:rFonts w:ascii="Symbol" w:hAnsi="Symbol" w:hint="default"/>
+      </w:rPr>
+    </w:lvl>
+    <w:lvl w:ilvl="7" w:tplc="04090003" w:tentative="1">
+      <w:start w:val="1"/>
+      <w:numFmt w:val="bullet"/>
+      <w:lvlText w:val="o"/>
+      <w:lvlJc w:val="left"/>
+      <w:pPr>
+        <w:ind w:left="5760" w:hanging="360"/>
+      </w:pPr>
+      <w:rPr>
+        <w:rFonts w:ascii="Courier New" w:hAnsi="Courier New" w:cs="Courier New" w:hint="default"/>
+      </w:rPr>
+    </w:lvl>
+    <w:lvl w:ilvl="8" w:tplc="04090005" w:tentative="1">
+      <w:start w:val="1"/>
+      <w:numFmt w:val="bullet"/>
+      <w:lvlText w:val=""/>
+      <w:lvlJc w:val="left"/>
+      <w:pPr>
+        <w:ind w:left="6480" w:hanging="360"/>
+      </w:pPr>
+      <w:rPr>
+        <w:rFonts w:ascii="Wingdings" w:hAnsi="Wingdings" w:hint="default"/>
+      </w:rPr>
+    </w:lvl>
+  </w:abstractNum>
+  <w:abstractNum w:abstractNumId="7" w15:restartNumberingAfterBreak="0">
+    <w:nsid w:val="3F47571C"/>
+    <w:multiLevelType w:val="hybridMultilevel"/>
+    <w:tmpl w:val="1A884E7A"/>
+    <w:lvl w:ilvl="0" w:tplc="6BF06B94">
+      <w:start w:val="1"/>
+      <w:numFmt w:val="bullet"/>
+      <w:lvlText w:val=""/>
+      <w:lvlJc w:val="left"/>
+      <w:pPr>
+        <w:ind w:left="3600" w:hanging="360"/>
+      </w:pPr>
+      <w:rPr>
+        <w:rFonts w:ascii="Symbol" w:hAnsi="Symbol" w:hint="default"/>
+      </w:rPr>
+    </w:lvl>
+    <w:lvl w:ilvl="1" w:tplc="04090003" w:tentative="1">
+      <w:start w:val="1"/>
+      <w:numFmt w:val="bullet"/>
+      <w:lvlText w:val="o"/>
+      <w:lvlJc w:val="left"/>
+      <w:pPr>
+        <w:ind w:left="4320" w:hanging="360"/>
+      </w:pPr>
+      <w:rPr>
+        <w:rFonts w:ascii="Courier New" w:hAnsi="Courier New" w:cs="Courier New" w:hint="default"/>
+      </w:rPr>
+    </w:lvl>
+    <w:lvl w:ilvl="2" w:tplc="04090005" w:tentative="1">
+      <w:start w:val="1"/>
+      <w:numFmt w:val="bullet"/>
+      <w:lvlText w:val=""/>
+      <w:lvlJc w:val="left"/>
+      <w:pPr>
+        <w:ind w:left="5040" w:hanging="360"/>
+      </w:pPr>
+      <w:rPr>
+        <w:rFonts w:ascii="Wingdings" w:hAnsi="Wingdings" w:hint="default"/>
+      </w:rPr>
+    </w:lvl>
+    <w:lvl w:ilvl="3" w:tplc="04090001" w:tentative="1">
+      <w:start w:val="1"/>
+      <w:numFmt w:val="bullet"/>
+      <w:lvlText w:val=""/>
+      <w:lvlJc w:val="left"/>
+      <w:pPr>
+        <w:ind w:left="5760" w:hanging="360"/>
+      </w:pPr>
+      <w:rPr>
+        <w:rFonts w:ascii="Symbol" w:hAnsi="Symbol" w:hint="default"/>
+      </w:rPr>
+    </w:lvl>
+    <w:lvl w:ilvl="4" w:tplc="04090003" w:tentative="1">
+      <w:start w:val="1"/>
+      <w:numFmt w:val="bullet"/>
+      <w:lvlText w:val="o"/>
+      <w:lvlJc w:val="left"/>
+      <w:pPr>
+        <w:ind w:left="6480" w:hanging="360"/>
+      </w:pPr>
+      <w:rPr>
+        <w:rFonts w:ascii="Courier New" w:hAnsi="Courier New" w:cs="Courier New" w:hint="default"/>
+      </w:rPr>
+    </w:lvl>
+    <w:lvl w:ilvl="5" w:tplc="04090005" w:tentative="1">
+      <w:start w:val="1"/>
+      <w:numFmt w:val="bullet"/>
+      <w:lvlText w:val=""/>
+      <w:lvlJc w:val="left"/>
+      <w:pPr>
+        <w:ind w:left="7200" w:hanging="360"/>
+      </w:pPr>
+      <w:rPr>
+        <w:rFonts w:ascii="Wingdings" w:hAnsi="Wingdings" w:hint="default"/>
+      </w:rPr>
+    </w:lvl>
+    <w:lvl w:ilvl="6" w:tplc="04090001" w:tentative="1">
+      <w:start w:val="1"/>
+      <w:numFmt w:val="bullet"/>
+      <w:lvlText w:val=""/>
+      <w:lvlJc w:val="left"/>
+      <w:pPr>
+        <w:ind w:left="7920" w:hanging="360"/>
+      </w:pPr>
+      <w:rPr>
+        <w:rFonts w:ascii="Symbol" w:hAnsi="Symbol" w:hint="default"/>
+      </w:rPr>
+    </w:lvl>
+    <w:lvl w:ilvl="7" w:tplc="04090003" w:tentative="1">
+      <w:start w:val="1"/>
+      <w:numFmt w:val="bullet"/>
+      <w:lvlText w:val="o"/>
+      <w:lvlJc w:val="left"/>
+      <w:pPr>
+        <w:ind w:left="8640" w:hanging="360"/>
+      </w:pPr>
+      <w:rPr>
+        <w:rFonts w:ascii="Courier New" w:hAnsi="Courier New" w:cs="Courier New" w:hint="default"/>
+      </w:rPr>
+    </w:lvl>
+    <w:lvl w:ilvl="8" w:tplc="04090005" w:tentative="1">
+      <w:start w:val="1"/>
+      <w:numFmt w:val="bullet"/>
+      <w:lvlText w:val=""/>
+      <w:lvlJc w:val="left"/>
+      <w:pPr>
+        <w:ind w:left="9360" w:hanging="360"/>
+      </w:pPr>
+      <w:rPr>
+        <w:rFonts w:ascii="Wingdings" w:hAnsi="Wingdings" w:hint="default"/>
+      </w:rPr>
+    </w:lvl>
+  </w:abstractNum>
+  <w:abstractNum w:abstractNumId="8" w15:restartNumberingAfterBreak="0">
+    <w:nsid w:val="575E6D4F"/>
+    <w:multiLevelType w:val="hybridMultilevel"/>
+    <w:tmpl w:val="53E4D1F4"/>
+    <w:lvl w:ilvl="0" w:tplc="0409000F">
+      <w:start w:val="1"/>
+      <w:numFmt w:val="decimal"/>
+      <w:lvlText w:val="%1."/>
+      <w:lvlJc w:val="left"/>
+      <w:pPr>
+        <w:ind w:left="720" w:hanging="360"/>
+      </w:pPr>
+      <w:rPr>
+        <w:rFonts w:hint="default"/>
+      </w:rPr>
+    </w:lvl>
+    <w:lvl w:ilvl="1" w:tplc="04090019">
+      <w:start w:val="1"/>
+      <w:numFmt w:val="lowerLetter"/>
+      <w:lvlText w:val="%2."/>
+      <w:lvlJc w:val="left"/>
+      <w:pPr>
+        <w:ind w:left="1440" w:hanging="360"/>
+      </w:pPr>
+    </w:lvl>
+    <w:lvl w:ilvl="2" w:tplc="0409001B">
+      <w:start w:val="1"/>
+      <w:numFmt w:val="lowerRoman"/>
+      <w:lvlText w:val="%3."/>
+      <w:lvlJc w:val="right"/>
+      <w:pPr>
+        <w:ind w:left="2160" w:hanging="180"/>
+      </w:pPr>
+    </w:lvl>
+    <w:lvl w:ilvl="3" w:tplc="0409000F">
+      <w:start w:val="1"/>
+      <w:numFmt w:val="decimal"/>
+      <w:lvlText w:val="%4."/>
+      <w:lvlJc w:val="left"/>
+      <w:pPr>
+        <w:ind w:left="2880" w:hanging="360"/>
+      </w:pPr>
+    </w:lvl>
+    <w:lvl w:ilvl="4" w:tplc="04090019">
+      <w:start w:val="1"/>
+      <w:numFmt w:val="lowerLetter"/>
+      <w:lvlText w:val="%5."/>
+      <w:lvlJc w:val="left"/>
+      <w:pPr>
+        <w:ind w:left="3600" w:hanging="360"/>
+      </w:pPr>
+    </w:lvl>
+    <w:lvl w:ilvl="5" w:tplc="0409001B">
+      <w:start w:val="1"/>
+      <w:numFmt w:val="lowerRoman"/>
+      <w:lvlText w:val="%6."/>
+      <w:lvlJc w:val="right"/>
+      <w:pPr>
+        <w:ind w:left="4320" w:hanging="180"/>
+      </w:pPr>
+    </w:lvl>
+    <w:lvl w:ilvl="6" w:tplc="0409000F" w:tentative="1">
+      <w:start w:val="1"/>
+      <w:numFmt w:val="decimal"/>
+      <w:lvlText w:val="%7."/>
+      <w:lvlJc w:val="left"/>
+      <w:pPr>
+        <w:ind w:left="5040" w:hanging="360"/>
+      </w:pPr>
+    </w:lvl>
+    <w:lvl w:ilvl="7" w:tplc="04090019" w:tentative="1">
+      <w:start w:val="1"/>
+      <w:numFmt w:val="lowerLetter"/>
+      <w:lvlText w:val="%8."/>
+      <w:lvlJc w:val="left"/>
+      <w:pPr>
+        <w:ind w:left="5760" w:hanging="360"/>
+      </w:pPr>
+    </w:lvl>
+    <w:lvl w:ilvl="8" w:tplc="0409001B" w:tentative="1">
+      <w:start w:val="1"/>
+      <w:numFmt w:val="lowerRoman"/>
+      <w:lvlText w:val="%9."/>
+      <w:lvlJc w:val="right"/>
+      <w:pPr>
+        <w:ind w:left="6480" w:hanging="180"/>
+      </w:pPr>
+    </w:lvl>
+  </w:abstractNum>
+  <w:abstractNum w:abstractNumId="9" w15:restartNumberingAfterBreak="0">
+    <w:nsid w:val="58FE62AF"/>
+    <w:multiLevelType w:val="hybridMultilevel"/>
+    <w:tmpl w:val="6A301CDA"/>
+    <w:lvl w:ilvl="0" w:tplc="50D460B4">
+      <w:numFmt w:val="bullet"/>
+      <w:lvlText w:val="-"/>
+      <w:lvlJc w:val="left"/>
+      <w:pPr>
+        <w:ind w:left="1080" w:hanging="360"/>
+      </w:pPr>
+      <w:rPr>
+        <w:rFonts w:ascii="Calibri" w:eastAsiaTheme="minorHAnsi" w:hAnsi="Calibri" w:cs="Calibri" w:hint="default"/>
+      </w:rPr>
+    </w:lvl>
+    <w:lvl w:ilvl="1" w:tplc="04090003" w:tentative="1">
+      <w:start w:val="1"/>
+      <w:numFmt w:val="bullet"/>
+      <w:lvlText w:val="o"/>
+      <w:lvlJc w:val="left"/>
+      <w:pPr>
+        <w:ind w:left="1800" w:hanging="360"/>
+      </w:pPr>
+      <w:rPr>
+        <w:rFonts w:ascii="Courier New" w:hAnsi="Courier New" w:cs="Courier New" w:hint="default"/>
+      </w:rPr>
+    </w:lvl>
+    <w:lvl w:ilvl="2" w:tplc="04090005" w:tentative="1">
+      <w:start w:val="1"/>
+      <w:numFmt w:val="bullet"/>
+      <w:lvlText w:val=""/>
+      <w:lvlJc w:val="left"/>
+      <w:pPr>
+        <w:ind w:left="2520" w:hanging="360"/>
+      </w:pPr>
+      <w:rPr>
+        <w:rFonts w:ascii="Wingdings" w:hAnsi="Wingdings" w:hint="default"/>
+      </w:rPr>
+    </w:lvl>
+    <w:lvl w:ilvl="3" w:tplc="04090001" w:tentative="1">
+      <w:start w:val="1"/>
+      <w:numFmt w:val="bullet"/>
+      <w:lvlText w:val=""/>
+      <w:lvlJc w:val="left"/>
+      <w:pPr>
+        <w:ind w:left="3240" w:hanging="360"/>
+      </w:pPr>
+      <w:rPr>
+        <w:rFonts w:ascii="Symbol" w:hAnsi="Symbol" w:hint="default"/>
+      </w:rPr>
+    </w:lvl>
+    <w:lvl w:ilvl="4" w:tplc="04090003" w:tentative="1">
+      <w:start w:val="1"/>
+      <w:numFmt w:val="bullet"/>
+      <w:lvlText w:val="o"/>
+      <w:lvlJc w:val="left"/>
+      <w:pPr>
+        <w:ind w:left="3960" w:hanging="360"/>
+      </w:pPr>
+      <w:rPr>
+        <w:rFonts w:ascii="Courier New" w:hAnsi="Courier New" w:cs="Courier New" w:hint="default"/>
+      </w:rPr>
+    </w:lvl>
+    <w:lvl w:ilvl="5" w:tplc="04090005" w:tentative="1">
+      <w:start w:val="1"/>
+      <w:numFmt w:val="bullet"/>
+      <w:lvlText w:val=""/>
+      <w:lvlJc w:val="left"/>
+      <w:pPr>
+        <w:ind w:left="4680" w:hanging="360"/>
+      </w:pPr>
+      <w:rPr>
+        <w:rFonts w:ascii="Wingdings" w:hAnsi="Wingdings" w:hint="default"/>
+      </w:rPr>
+    </w:lvl>
+    <w:lvl w:ilvl="6" w:tplc="04090001" w:tentative="1">
+      <w:start w:val="1"/>
+      <w:numFmt w:val="bullet"/>
+      <w:lvlText w:val=""/>
+      <w:lvlJc w:val="left"/>
+      <w:pPr>
+        <w:ind w:left="5400" w:hanging="360"/>
+      </w:pPr>
+      <w:rPr>
+        <w:rFonts w:ascii="Symbol" w:hAnsi="Symbol" w:hint="default"/>
+      </w:rPr>
+    </w:lvl>
+    <w:lvl w:ilvl="7" w:tplc="04090003" w:tentative="1">
+      <w:start w:val="1"/>
+      <w:numFmt w:val="bullet"/>
+      <w:lvlText w:val="o"/>
+      <w:lvlJc w:val="left"/>
+      <w:pPr>
+        <w:ind w:left="6120" w:hanging="360"/>
+      </w:pPr>
+      <w:rPr>
+        <w:rFonts w:ascii="Courier New" w:hAnsi="Courier New" w:cs="Courier New" w:hint="default"/>
+      </w:rPr>
+    </w:lvl>
+    <w:lvl w:ilvl="8" w:tplc="04090005" w:tentative="1">
+      <w:start w:val="1"/>
+      <w:numFmt w:val="bullet"/>
+      <w:lvlText w:val=""/>
+      <w:lvlJc w:val="left"/>
+      <w:pPr>
+        <w:ind w:left="6840" w:hanging="360"/>
+      </w:pPr>
+      <w:rPr>
+        <w:rFonts w:ascii="Wingdings" w:hAnsi="Wingdings" w:hint="default"/>
+      </w:rPr>
+    </w:lvl>
+  </w:abstractNum>
+  <w:abstractNum w:abstractNumId="10" w15:restartNumberingAfterBreak="0">
+    <w:nsid w:val="6341046B"/>
+    <w:multiLevelType w:val="hybridMultilevel"/>
+    <w:tmpl w:val="431AD180"/>
     <w:lvl w:ilvl="0" w:tplc="BC082ABE">
       <w:numFmt w:val="bullet"/>
       <w:lvlText w:val="-"/>
@@ -13526,547 +14391,7 @@
       </w:rPr>
     </w:lvl>
   </w:abstractNum>
-  <w:abstractNum w:abstractNumId="4" w15:restartNumberingAfterBreak="0">
-    <w:nsid w:val="3D2B4E9C"/>
-    <w:multiLevelType w:val="hybridMultilevel"/>
-    <w:tmpl w:val="E0BE80A6"/>
-    <w:lvl w:ilvl="0" w:tplc="6BF06B94">
-      <w:start w:val="1"/>
-      <w:numFmt w:val="bullet"/>
-      <w:lvlText w:val=""/>
-      <w:lvlJc w:val="left"/>
-      <w:pPr>
-        <w:ind w:left="720" w:hanging="360"/>
-      </w:pPr>
-      <w:rPr>
-        <w:rFonts w:ascii="Symbol" w:hAnsi="Symbol" w:hint="default"/>
-      </w:rPr>
-    </w:lvl>
-    <w:lvl w:ilvl="1" w:tplc="04090003" w:tentative="1">
-      <w:start w:val="1"/>
-      <w:numFmt w:val="bullet"/>
-      <w:lvlText w:val="o"/>
-      <w:lvlJc w:val="left"/>
-      <w:pPr>
-        <w:ind w:left="1440" w:hanging="360"/>
-      </w:pPr>
-      <w:rPr>
-        <w:rFonts w:ascii="Courier New" w:hAnsi="Courier New" w:cs="Courier New" w:hint="default"/>
-      </w:rPr>
-    </w:lvl>
-    <w:lvl w:ilvl="2" w:tplc="04090005" w:tentative="1">
-      <w:start w:val="1"/>
-      <w:numFmt w:val="bullet"/>
-      <w:lvlText w:val=""/>
-      <w:lvlJc w:val="left"/>
-      <w:pPr>
-        <w:ind w:left="2160" w:hanging="360"/>
-      </w:pPr>
-      <w:rPr>
-        <w:rFonts w:ascii="Wingdings" w:hAnsi="Wingdings" w:hint="default"/>
-      </w:rPr>
-    </w:lvl>
-    <w:lvl w:ilvl="3" w:tplc="04090001" w:tentative="1">
-      <w:start w:val="1"/>
-      <w:numFmt w:val="bullet"/>
-      <w:lvlText w:val=""/>
-      <w:lvlJc w:val="left"/>
-      <w:pPr>
-        <w:ind w:left="2880" w:hanging="360"/>
-      </w:pPr>
-      <w:rPr>
-        <w:rFonts w:ascii="Symbol" w:hAnsi="Symbol" w:hint="default"/>
-      </w:rPr>
-    </w:lvl>
-    <w:lvl w:ilvl="4" w:tplc="04090003" w:tentative="1">
-      <w:start w:val="1"/>
-      <w:numFmt w:val="bullet"/>
-      <w:lvlText w:val="o"/>
-      <w:lvlJc w:val="left"/>
-      <w:pPr>
-        <w:ind w:left="3600" w:hanging="360"/>
-      </w:pPr>
-      <w:rPr>
-        <w:rFonts w:ascii="Courier New" w:hAnsi="Courier New" w:cs="Courier New" w:hint="default"/>
-      </w:rPr>
-    </w:lvl>
-    <w:lvl w:ilvl="5" w:tplc="04090005" w:tentative="1">
-      <w:start w:val="1"/>
-      <w:numFmt w:val="bullet"/>
-      <w:lvlText w:val=""/>
-      <w:lvlJc w:val="left"/>
-      <w:pPr>
-        <w:ind w:left="4320" w:hanging="360"/>
-      </w:pPr>
-      <w:rPr>
-        <w:rFonts w:ascii="Wingdings" w:hAnsi="Wingdings" w:hint="default"/>
-      </w:rPr>
-    </w:lvl>
-    <w:lvl w:ilvl="6" w:tplc="04090001" w:tentative="1">
-      <w:start w:val="1"/>
-      <w:numFmt w:val="bullet"/>
-      <w:lvlText w:val=""/>
-      <w:lvlJc w:val="left"/>
-      <w:pPr>
-        <w:ind w:left="5040" w:hanging="360"/>
-      </w:pPr>
-      <w:rPr>
-        <w:rFonts w:ascii="Symbol" w:hAnsi="Symbol" w:hint="default"/>
-      </w:rPr>
-    </w:lvl>
-    <w:lvl w:ilvl="7" w:tplc="04090003" w:tentative="1">
-      <w:start w:val="1"/>
-      <w:numFmt w:val="bullet"/>
-      <w:lvlText w:val="o"/>
-      <w:lvlJc w:val="left"/>
-      <w:pPr>
-        <w:ind w:left="5760" w:hanging="360"/>
-      </w:pPr>
-      <w:rPr>
-        <w:rFonts w:ascii="Courier New" w:hAnsi="Courier New" w:cs="Courier New" w:hint="default"/>
-      </w:rPr>
-    </w:lvl>
-    <w:lvl w:ilvl="8" w:tplc="04090005" w:tentative="1">
-      <w:start w:val="1"/>
-      <w:numFmt w:val="bullet"/>
-      <w:lvlText w:val=""/>
-      <w:lvlJc w:val="left"/>
-      <w:pPr>
-        <w:ind w:left="6480" w:hanging="360"/>
-      </w:pPr>
-      <w:rPr>
-        <w:rFonts w:ascii="Wingdings" w:hAnsi="Wingdings" w:hint="default"/>
-      </w:rPr>
-    </w:lvl>
-  </w:abstractNum>
-  <w:abstractNum w:abstractNumId="5" w15:restartNumberingAfterBreak="0">
-    <w:nsid w:val="3E807F1F"/>
-    <w:multiLevelType w:val="hybridMultilevel"/>
-    <w:tmpl w:val="5DAE459E"/>
-    <w:lvl w:ilvl="0" w:tplc="04090001">
-      <w:start w:val="1"/>
-      <w:numFmt w:val="bullet"/>
-      <w:lvlText w:val=""/>
-      <w:lvlJc w:val="left"/>
-      <w:pPr>
-        <w:ind w:left="720" w:hanging="360"/>
-      </w:pPr>
-      <w:rPr>
-        <w:rFonts w:ascii="Symbol" w:hAnsi="Symbol" w:hint="default"/>
-      </w:rPr>
-    </w:lvl>
-    <w:lvl w:ilvl="1" w:tplc="04090003" w:tentative="1">
-      <w:start w:val="1"/>
-      <w:numFmt w:val="bullet"/>
-      <w:lvlText w:val="o"/>
-      <w:lvlJc w:val="left"/>
-      <w:pPr>
-        <w:ind w:left="1440" w:hanging="360"/>
-      </w:pPr>
-      <w:rPr>
-        <w:rFonts w:ascii="Courier New" w:hAnsi="Courier New" w:cs="Courier New" w:hint="default"/>
-      </w:rPr>
-    </w:lvl>
-    <w:lvl w:ilvl="2" w:tplc="04090005" w:tentative="1">
-      <w:start w:val="1"/>
-      <w:numFmt w:val="bullet"/>
-      <w:lvlText w:val=""/>
-      <w:lvlJc w:val="left"/>
-      <w:pPr>
-        <w:ind w:left="2160" w:hanging="360"/>
-      </w:pPr>
-      <w:rPr>
-        <w:rFonts w:ascii="Wingdings" w:hAnsi="Wingdings" w:hint="default"/>
-      </w:rPr>
-    </w:lvl>
-    <w:lvl w:ilvl="3" w:tplc="04090001" w:tentative="1">
-      <w:start w:val="1"/>
-      <w:numFmt w:val="bullet"/>
-      <w:lvlText w:val=""/>
-      <w:lvlJc w:val="left"/>
-      <w:pPr>
-        <w:ind w:left="2880" w:hanging="360"/>
-      </w:pPr>
-      <w:rPr>
-        <w:rFonts w:ascii="Symbol" w:hAnsi="Symbol" w:hint="default"/>
-      </w:rPr>
-    </w:lvl>
-    <w:lvl w:ilvl="4" w:tplc="04090003" w:tentative="1">
-      <w:start w:val="1"/>
-      <w:numFmt w:val="bullet"/>
-      <w:lvlText w:val="o"/>
-      <w:lvlJc w:val="left"/>
-      <w:pPr>
-        <w:ind w:left="3600" w:hanging="360"/>
-      </w:pPr>
-      <w:rPr>
-        <w:rFonts w:ascii="Courier New" w:hAnsi="Courier New" w:cs="Courier New" w:hint="default"/>
-      </w:rPr>
-    </w:lvl>
-    <w:lvl w:ilvl="5" w:tplc="04090005" w:tentative="1">
-      <w:start w:val="1"/>
-      <w:numFmt w:val="bullet"/>
-      <w:lvlText w:val=""/>
-      <w:lvlJc w:val="left"/>
-      <w:pPr>
-        <w:ind w:left="4320" w:hanging="360"/>
-      </w:pPr>
-      <w:rPr>
-        <w:rFonts w:ascii="Wingdings" w:hAnsi="Wingdings" w:hint="default"/>
-      </w:rPr>
-    </w:lvl>
-    <w:lvl w:ilvl="6" w:tplc="04090001" w:tentative="1">
-      <w:start w:val="1"/>
-      <w:numFmt w:val="bullet"/>
-      <w:lvlText w:val=""/>
-      <w:lvlJc w:val="left"/>
-      <w:pPr>
-        <w:ind w:left="5040" w:hanging="360"/>
-      </w:pPr>
-      <w:rPr>
-        <w:rFonts w:ascii="Symbol" w:hAnsi="Symbol" w:hint="default"/>
-      </w:rPr>
-    </w:lvl>
-    <w:lvl w:ilvl="7" w:tplc="04090003" w:tentative="1">
-      <w:start w:val="1"/>
-      <w:numFmt w:val="bullet"/>
-      <w:lvlText w:val="o"/>
-      <w:lvlJc w:val="left"/>
-      <w:pPr>
-        <w:ind w:left="5760" w:hanging="360"/>
-      </w:pPr>
-      <w:rPr>
-        <w:rFonts w:ascii="Courier New" w:hAnsi="Courier New" w:cs="Courier New" w:hint="default"/>
-      </w:rPr>
-    </w:lvl>
-    <w:lvl w:ilvl="8" w:tplc="04090005" w:tentative="1">
-      <w:start w:val="1"/>
-      <w:numFmt w:val="bullet"/>
-      <w:lvlText w:val=""/>
-      <w:lvlJc w:val="left"/>
-      <w:pPr>
-        <w:ind w:left="6480" w:hanging="360"/>
-      </w:pPr>
-      <w:rPr>
-        <w:rFonts w:ascii="Wingdings" w:hAnsi="Wingdings" w:hint="default"/>
-      </w:rPr>
-    </w:lvl>
-  </w:abstractNum>
-  <w:abstractNum w:abstractNumId="6" w15:restartNumberingAfterBreak="0">
-    <w:nsid w:val="575E6D4F"/>
-    <w:multiLevelType w:val="hybridMultilevel"/>
-    <w:tmpl w:val="53E4D1F4"/>
-    <w:lvl w:ilvl="0" w:tplc="0409000F">
-      <w:start w:val="1"/>
-      <w:numFmt w:val="decimal"/>
-      <w:lvlText w:val="%1."/>
-      <w:lvlJc w:val="left"/>
-      <w:pPr>
-        <w:ind w:left="720" w:hanging="360"/>
-      </w:pPr>
-      <w:rPr>
-        <w:rFonts w:hint="default"/>
-      </w:rPr>
-    </w:lvl>
-    <w:lvl w:ilvl="1" w:tplc="04090019">
-      <w:start w:val="1"/>
-      <w:numFmt w:val="lowerLetter"/>
-      <w:lvlText w:val="%2."/>
-      <w:lvlJc w:val="left"/>
-      <w:pPr>
-        <w:ind w:left="1440" w:hanging="360"/>
-      </w:pPr>
-    </w:lvl>
-    <w:lvl w:ilvl="2" w:tplc="0409001B">
-      <w:start w:val="1"/>
-      <w:numFmt w:val="lowerRoman"/>
-      <w:lvlText w:val="%3."/>
-      <w:lvlJc w:val="right"/>
-      <w:pPr>
-        <w:ind w:left="2160" w:hanging="180"/>
-      </w:pPr>
-    </w:lvl>
-    <w:lvl w:ilvl="3" w:tplc="0409000F">
-      <w:start w:val="1"/>
-      <w:numFmt w:val="decimal"/>
-      <w:lvlText w:val="%4."/>
-      <w:lvlJc w:val="left"/>
-      <w:pPr>
-        <w:ind w:left="2880" w:hanging="360"/>
-      </w:pPr>
-    </w:lvl>
-    <w:lvl w:ilvl="4" w:tplc="04090019">
-      <w:start w:val="1"/>
-      <w:numFmt w:val="lowerLetter"/>
-      <w:lvlText w:val="%5."/>
-      <w:lvlJc w:val="left"/>
-      <w:pPr>
-        <w:ind w:left="3600" w:hanging="360"/>
-      </w:pPr>
-    </w:lvl>
-    <w:lvl w:ilvl="5" w:tplc="0409001B">
-      <w:start w:val="1"/>
-      <w:numFmt w:val="lowerRoman"/>
-      <w:lvlText w:val="%6."/>
-      <w:lvlJc w:val="right"/>
-      <w:pPr>
-        <w:ind w:left="4320" w:hanging="180"/>
-      </w:pPr>
-    </w:lvl>
-    <w:lvl w:ilvl="6" w:tplc="0409000F" w:tentative="1">
-      <w:start w:val="1"/>
-      <w:numFmt w:val="decimal"/>
-      <w:lvlText w:val="%7."/>
-      <w:lvlJc w:val="left"/>
-      <w:pPr>
-        <w:ind w:left="5040" w:hanging="360"/>
-      </w:pPr>
-    </w:lvl>
-    <w:lvl w:ilvl="7" w:tplc="04090019" w:tentative="1">
-      <w:start w:val="1"/>
-      <w:numFmt w:val="lowerLetter"/>
-      <w:lvlText w:val="%8."/>
-      <w:lvlJc w:val="left"/>
-      <w:pPr>
-        <w:ind w:left="5760" w:hanging="360"/>
-      </w:pPr>
-    </w:lvl>
-    <w:lvl w:ilvl="8" w:tplc="0409001B" w:tentative="1">
-      <w:start w:val="1"/>
-      <w:numFmt w:val="lowerRoman"/>
-      <w:lvlText w:val="%9."/>
-      <w:lvlJc w:val="right"/>
-      <w:pPr>
-        <w:ind w:left="6480" w:hanging="180"/>
-      </w:pPr>
-    </w:lvl>
-  </w:abstractNum>
-  <w:abstractNum w:abstractNumId="7" w15:restartNumberingAfterBreak="0">
-    <w:nsid w:val="58FE62AF"/>
-    <w:multiLevelType w:val="hybridMultilevel"/>
-    <w:tmpl w:val="6A301CDA"/>
-    <w:lvl w:ilvl="0" w:tplc="50D460B4">
-      <w:numFmt w:val="bullet"/>
-      <w:lvlText w:val="-"/>
-      <w:lvlJc w:val="left"/>
-      <w:pPr>
-        <w:ind w:left="1080" w:hanging="360"/>
-      </w:pPr>
-      <w:rPr>
-        <w:rFonts w:ascii="Calibri" w:eastAsiaTheme="minorHAnsi" w:hAnsi="Calibri" w:cs="Calibri" w:hint="default"/>
-      </w:rPr>
-    </w:lvl>
-    <w:lvl w:ilvl="1" w:tplc="04090003" w:tentative="1">
-      <w:start w:val="1"/>
-      <w:numFmt w:val="bullet"/>
-      <w:lvlText w:val="o"/>
-      <w:lvlJc w:val="left"/>
-      <w:pPr>
-        <w:ind w:left="1800" w:hanging="360"/>
-      </w:pPr>
-      <w:rPr>
-        <w:rFonts w:ascii="Courier New" w:hAnsi="Courier New" w:cs="Courier New" w:hint="default"/>
-      </w:rPr>
-    </w:lvl>
-    <w:lvl w:ilvl="2" w:tplc="04090005" w:tentative="1">
-      <w:start w:val="1"/>
-      <w:numFmt w:val="bullet"/>
-      <w:lvlText w:val=""/>
-      <w:lvlJc w:val="left"/>
-      <w:pPr>
-        <w:ind w:left="2520" w:hanging="360"/>
-      </w:pPr>
-      <w:rPr>
-        <w:rFonts w:ascii="Wingdings" w:hAnsi="Wingdings" w:hint="default"/>
-      </w:rPr>
-    </w:lvl>
-    <w:lvl w:ilvl="3" w:tplc="04090001" w:tentative="1">
-      <w:start w:val="1"/>
-      <w:numFmt w:val="bullet"/>
-      <w:lvlText w:val=""/>
-      <w:lvlJc w:val="left"/>
-      <w:pPr>
-        <w:ind w:left="3240" w:hanging="360"/>
-      </w:pPr>
-      <w:rPr>
-        <w:rFonts w:ascii="Symbol" w:hAnsi="Symbol" w:hint="default"/>
-      </w:rPr>
-    </w:lvl>
-    <w:lvl w:ilvl="4" w:tplc="04090003" w:tentative="1">
-      <w:start w:val="1"/>
-      <w:numFmt w:val="bullet"/>
-      <w:lvlText w:val="o"/>
-      <w:lvlJc w:val="left"/>
-      <w:pPr>
-        <w:ind w:left="3960" w:hanging="360"/>
-      </w:pPr>
-      <w:rPr>
-        <w:rFonts w:ascii="Courier New" w:hAnsi="Courier New" w:cs="Courier New" w:hint="default"/>
-      </w:rPr>
-    </w:lvl>
-    <w:lvl w:ilvl="5" w:tplc="04090005" w:tentative="1">
-      <w:start w:val="1"/>
-      <w:numFmt w:val="bullet"/>
-      <w:lvlText w:val=""/>
-      <w:lvlJc w:val="left"/>
-      <w:pPr>
-        <w:ind w:left="4680" w:hanging="360"/>
-      </w:pPr>
-      <w:rPr>
-        <w:rFonts w:ascii="Wingdings" w:hAnsi="Wingdings" w:hint="default"/>
-      </w:rPr>
-    </w:lvl>
-    <w:lvl w:ilvl="6" w:tplc="04090001" w:tentative="1">
-      <w:start w:val="1"/>
-      <w:numFmt w:val="bullet"/>
-      <w:lvlText w:val=""/>
-      <w:lvlJc w:val="left"/>
-      <w:pPr>
-        <w:ind w:left="5400" w:hanging="360"/>
-      </w:pPr>
-      <w:rPr>
-        <w:rFonts w:ascii="Symbol" w:hAnsi="Symbol" w:hint="default"/>
-      </w:rPr>
-    </w:lvl>
-    <w:lvl w:ilvl="7" w:tplc="04090003" w:tentative="1">
-      <w:start w:val="1"/>
-      <w:numFmt w:val="bullet"/>
-      <w:lvlText w:val="o"/>
-      <w:lvlJc w:val="left"/>
-      <w:pPr>
-        <w:ind w:left="6120" w:hanging="360"/>
-      </w:pPr>
-      <w:rPr>
-        <w:rFonts w:ascii="Courier New" w:hAnsi="Courier New" w:cs="Courier New" w:hint="default"/>
-      </w:rPr>
-    </w:lvl>
-    <w:lvl w:ilvl="8" w:tplc="04090005" w:tentative="1">
-      <w:start w:val="1"/>
-      <w:numFmt w:val="bullet"/>
-      <w:lvlText w:val=""/>
-      <w:lvlJc w:val="left"/>
-      <w:pPr>
-        <w:ind w:left="6840" w:hanging="360"/>
-      </w:pPr>
-      <w:rPr>
-        <w:rFonts w:ascii="Wingdings" w:hAnsi="Wingdings" w:hint="default"/>
-      </w:rPr>
-    </w:lvl>
-  </w:abstractNum>
-  <w:abstractNum w:abstractNumId="8" w15:restartNumberingAfterBreak="0">
-    <w:nsid w:val="6341046B"/>
-    <w:multiLevelType w:val="hybridMultilevel"/>
-    <w:tmpl w:val="431AD180"/>
-    <w:lvl w:ilvl="0" w:tplc="BC082ABE">
-      <w:numFmt w:val="bullet"/>
-      <w:lvlText w:val="-"/>
-      <w:lvlJc w:val="left"/>
-      <w:pPr>
-        <w:ind w:left="720" w:hanging="360"/>
-      </w:pPr>
-      <w:rPr>
-        <w:rFonts w:ascii="Calibri" w:eastAsiaTheme="minorHAnsi" w:hAnsi="Calibri" w:cs="Calibri" w:hint="default"/>
-        <w:color w:val="auto"/>
-      </w:rPr>
-    </w:lvl>
-    <w:lvl w:ilvl="1" w:tplc="04090003" w:tentative="1">
-      <w:start w:val="1"/>
-      <w:numFmt w:val="bullet"/>
-      <w:lvlText w:val="o"/>
-      <w:lvlJc w:val="left"/>
-      <w:pPr>
-        <w:ind w:left="1440" w:hanging="360"/>
-      </w:pPr>
-      <w:rPr>
-        <w:rFonts w:ascii="Courier New" w:hAnsi="Courier New" w:cs="Courier New" w:hint="default"/>
-      </w:rPr>
-    </w:lvl>
-    <w:lvl w:ilvl="2" w:tplc="04090005" w:tentative="1">
-      <w:start w:val="1"/>
-      <w:numFmt w:val="bullet"/>
-      <w:lvlText w:val=""/>
-      <w:lvlJc w:val="left"/>
-      <w:pPr>
-        <w:ind w:left="2160" w:hanging="360"/>
-      </w:pPr>
-      <w:rPr>
-        <w:rFonts w:ascii="Wingdings" w:hAnsi="Wingdings" w:hint="default"/>
-      </w:rPr>
-    </w:lvl>
-    <w:lvl w:ilvl="3" w:tplc="04090001" w:tentative="1">
-      <w:start w:val="1"/>
-      <w:numFmt w:val="bullet"/>
-      <w:lvlText w:val=""/>
-      <w:lvlJc w:val="left"/>
-      <w:pPr>
-        <w:ind w:left="2880" w:hanging="360"/>
-      </w:pPr>
-      <w:rPr>
-        <w:rFonts w:ascii="Symbol" w:hAnsi="Symbol" w:hint="default"/>
-      </w:rPr>
-    </w:lvl>
-    <w:lvl w:ilvl="4" w:tplc="04090003" w:tentative="1">
-      <w:start w:val="1"/>
-      <w:numFmt w:val="bullet"/>
-      <w:lvlText w:val="o"/>
-      <w:lvlJc w:val="left"/>
-      <w:pPr>
-        <w:ind w:left="3600" w:hanging="360"/>
-      </w:pPr>
-      <w:rPr>
-        <w:rFonts w:ascii="Courier New" w:hAnsi="Courier New" w:cs="Courier New" w:hint="default"/>
-      </w:rPr>
-    </w:lvl>
-    <w:lvl w:ilvl="5" w:tplc="04090005" w:tentative="1">
-      <w:start w:val="1"/>
-      <w:numFmt w:val="bullet"/>
-      <w:lvlText w:val=""/>
-      <w:lvlJc w:val="left"/>
-      <w:pPr>
-        <w:ind w:left="4320" w:hanging="360"/>
-      </w:pPr>
-      <w:rPr>
-        <w:rFonts w:ascii="Wingdings" w:hAnsi="Wingdings" w:hint="default"/>
-      </w:rPr>
-    </w:lvl>
-    <w:lvl w:ilvl="6" w:tplc="04090001" w:tentative="1">
-      <w:start w:val="1"/>
-      <w:numFmt w:val="bullet"/>
-      <w:lvlText w:val=""/>
-      <w:lvlJc w:val="left"/>
-      <w:pPr>
-        <w:ind w:left="5040" w:hanging="360"/>
-      </w:pPr>
-      <w:rPr>
-        <w:rFonts w:ascii="Symbol" w:hAnsi="Symbol" w:hint="default"/>
-      </w:rPr>
-    </w:lvl>
-    <w:lvl w:ilvl="7" w:tplc="04090003" w:tentative="1">
-      <w:start w:val="1"/>
-      <w:numFmt w:val="bullet"/>
-      <w:lvlText w:val="o"/>
-      <w:lvlJc w:val="left"/>
-      <w:pPr>
-        <w:ind w:left="5760" w:hanging="360"/>
-      </w:pPr>
-      <w:rPr>
-        <w:rFonts w:ascii="Courier New" w:hAnsi="Courier New" w:cs="Courier New" w:hint="default"/>
-      </w:rPr>
-    </w:lvl>
-    <w:lvl w:ilvl="8" w:tplc="04090005" w:tentative="1">
-      <w:start w:val="1"/>
-      <w:numFmt w:val="bullet"/>
-      <w:lvlText w:val=""/>
-      <w:lvlJc w:val="left"/>
-      <w:pPr>
-        <w:ind w:left="6480" w:hanging="360"/>
-      </w:pPr>
-      <w:rPr>
-        <w:rFonts w:ascii="Wingdings" w:hAnsi="Wingdings" w:hint="default"/>
-      </w:rPr>
-    </w:lvl>
-  </w:abstractNum>
-  <w:abstractNum w:abstractNumId="9" w15:restartNumberingAfterBreak="0">
+  <w:abstractNum w:abstractNumId="11" w15:restartNumberingAfterBreak="0">
     <w:nsid w:val="701E0A9A"/>
     <w:multiLevelType w:val="hybridMultilevel"/>
     <w:tmpl w:val="D0C49762"/>
@@ -14152,7 +14477,7 @@
       </w:pPr>
     </w:lvl>
   </w:abstractNum>
-  <w:abstractNum w:abstractNumId="10" w15:restartNumberingAfterBreak="0">
+  <w:abstractNum w:abstractNumId="12" w15:restartNumberingAfterBreak="0">
     <w:nsid w:val="757C6852"/>
     <w:multiLevelType w:val="hybridMultilevel"/>
     <w:tmpl w:val="8778A59A"/>
@@ -14267,22 +14592,22 @@
     </w:lvl>
   </w:abstractNum>
   <w:num w:numId="1">
-    <w:abstractNumId w:val="10"/>
+    <w:abstractNumId w:val="12"/>
   </w:num>
   <w:num w:numId="2">
     <w:abstractNumId w:val="2"/>
   </w:num>
   <w:num w:numId="3">
-    <w:abstractNumId w:val="7"/>
+    <w:abstractNumId w:val="9"/>
   </w:num>
   <w:num w:numId="4">
     <w:abstractNumId w:val="0"/>
   </w:num>
   <w:num w:numId="5">
-    <w:abstractNumId w:val="6"/>
+    <w:abstractNumId w:val="8"/>
   </w:num>
   <w:num w:numId="6">
-    <w:abstractNumId w:val="9"/>
+    <w:abstractNumId w:val="11"/>
   </w:num>
   <w:num w:numId="7">
     <w:abstractNumId w:val="1"/>
@@ -14291,13 +14616,19 @@
     <w:abstractNumId w:val="3"/>
   </w:num>
   <w:num w:numId="9">
+    <w:abstractNumId w:val="6"/>
+  </w:num>
+  <w:num w:numId="10">
     <w:abstractNumId w:val="5"/>
   </w:num>
-  <w:num w:numId="10">
+  <w:num w:numId="11">
+    <w:abstractNumId w:val="10"/>
+  </w:num>
+  <w:num w:numId="12">
+    <w:abstractNumId w:val="7"/>
+  </w:num>
+  <w:num w:numId="13">
     <w:abstractNumId w:val="4"/>
-  </w:num>
-  <w:num w:numId="11">
-    <w:abstractNumId w:val="8"/>
   </w:num>
 </w:numbering>
 </file>

</xml_diff>

<commit_message>
started minimax + heuristic
</commit_message>
<xml_diff>
--- a/Design Proposal/Project Proposal.docx
+++ b/Design Proposal/Project Proposal.docx
@@ -7986,8 +7986,9 @@
           <w:sz w:val="21"/>
           <w:szCs w:val="21"/>
         </w:rPr>
-        <w:t>, FALSE)</w:t>
-      </w:r>
+        <w:t>, F</w:t>
+      </w:r>
+      <w:proofErr w:type="spellStart"/>
       <w:r>
         <w:rPr>
           <w:rFonts w:ascii="Courier New" w:eastAsia="Times New Roman" w:hAnsi="Courier New" w:cs="Courier New"/>
@@ -7996,20 +7997,18 @@
           <w:szCs w:val="21"/>
           <w:lang w:val="en-US"/>
         </w:rPr>
-        <w:t>)</w:t>
-      </w:r>
-    </w:p>
-    <w:p>
-      <w:pPr>
-        <w:spacing w:after="120"/>
+        <w:t>alse</w:t>
+      </w:r>
+      <w:proofErr w:type="spellEnd"/>
+      <w:r>
         <w:rPr>
           <w:rFonts w:ascii="Courier New" w:eastAsia="Times New Roman" w:hAnsi="Courier New" w:cs="Courier New"/>
           <w:color w:val="000000"/>
           <w:sz w:val="21"/>
           <w:szCs w:val="21"/>
-          <w:lang w:val="en-US"/>
-        </w:rPr>
-      </w:pPr>
+        </w:rPr>
+        <w:t>)</w:t>
+      </w:r>
       <w:r>
         <w:rPr>
           <w:rFonts w:ascii="Courier New" w:eastAsia="Times New Roman" w:hAnsi="Courier New" w:cs="Courier New"/>
@@ -8018,9 +8017,12 @@
           <w:szCs w:val="21"/>
           <w:lang w:val="en-US"/>
         </w:rPr>
-        <w:tab/>
-      </w:r>
-      <w:r>
+        <w:t>)</w:t>
+      </w:r>
+    </w:p>
+    <w:p>
+      <w:pPr>
+        <w:spacing w:after="120"/>
         <w:rPr>
           <w:rFonts w:ascii="Courier New" w:eastAsia="Times New Roman" w:hAnsi="Courier New" w:cs="Courier New"/>
           <w:color w:val="000000"/>
@@ -8028,9 +8030,7 @@
           <w:szCs w:val="21"/>
           <w:lang w:val="en-US"/>
         </w:rPr>
-        <w:tab/>
-        <w:t xml:space="preserve">if value </w:t>
-      </w:r>
+      </w:pPr>
       <w:r>
         <w:rPr>
           <w:rFonts w:ascii="Courier New" w:eastAsia="Times New Roman" w:hAnsi="Courier New" w:cs="Courier New"/>
@@ -8039,7 +8039,7 @@
           <w:szCs w:val="21"/>
           <w:lang w:val="en-US"/>
         </w:rPr>
-        <w:t>&gt;=</w:t>
+        <w:tab/>
       </w:r>
       <w:r>
         <w:rPr>
@@ -8049,7 +8049,8 @@
           <w:szCs w:val="21"/>
           <w:lang w:val="en-US"/>
         </w:rPr>
-        <w:t xml:space="preserve"> </w:t>
+        <w:tab/>
+        <w:t xml:space="preserve">if value </w:t>
       </w:r>
       <w:r>
         <w:rPr>
@@ -8059,7 +8060,7 @@
           <w:szCs w:val="21"/>
           <w:lang w:val="en-US"/>
         </w:rPr>
-        <w:t>beta</w:t>
+        <w:t>&gt;=</w:t>
       </w:r>
       <w:r>
         <w:rPr>
@@ -8069,12 +8070,9 @@
           <w:szCs w:val="21"/>
           <w:lang w:val="en-US"/>
         </w:rPr>
-        <w:t>:</w:t>
-      </w:r>
-    </w:p>
-    <w:p>
-      <w:pPr>
-        <w:spacing w:after="120"/>
+        <w:t xml:space="preserve"> </w:t>
+      </w:r>
+      <w:r>
         <w:rPr>
           <w:rFonts w:ascii="Courier New" w:eastAsia="Times New Roman" w:hAnsi="Courier New" w:cs="Courier New"/>
           <w:color w:val="000000"/>
@@ -8082,7 +8080,8 @@
           <w:szCs w:val="21"/>
           <w:lang w:val="en-US"/>
         </w:rPr>
-      </w:pPr>
+        <w:t>beta</w:t>
+      </w:r>
       <w:r>
         <w:rPr>
           <w:rFonts w:ascii="Courier New" w:eastAsia="Times New Roman" w:hAnsi="Courier New" w:cs="Courier New"/>
@@ -8091,9 +8090,12 @@
           <w:szCs w:val="21"/>
           <w:lang w:val="en-US"/>
         </w:rPr>
-        <w:t xml:space="preserve">                </w:t>
-      </w:r>
-      <w:r>
+        <w:t>:</w:t>
+      </w:r>
+    </w:p>
+    <w:p>
+      <w:pPr>
+        <w:spacing w:after="120"/>
         <w:rPr>
           <w:rFonts w:ascii="Courier New" w:eastAsia="Times New Roman" w:hAnsi="Courier New" w:cs="Courier New"/>
           <w:color w:val="000000"/>
@@ -8101,13 +8103,8 @@
           <w:szCs w:val="21"/>
           <w:lang w:val="en-US"/>
         </w:rPr>
-        <w:tab/>
-        <w:t xml:space="preserve">break </w:t>
-      </w:r>
-    </w:p>
-    <w:p>
-      <w:pPr>
-        <w:spacing w:after="120"/>
+      </w:pPr>
+      <w:r>
         <w:rPr>
           <w:rFonts w:ascii="Courier New" w:eastAsia="Times New Roman" w:hAnsi="Courier New" w:cs="Courier New"/>
           <w:color w:val="000000"/>
@@ -8115,7 +8112,8 @@
           <w:szCs w:val="21"/>
           <w:lang w:val="en-US"/>
         </w:rPr>
-      </w:pPr>
+        <w:t xml:space="preserve">                </w:t>
+      </w:r>
       <w:r>
         <w:rPr>
           <w:rFonts w:ascii="Courier New" w:eastAsia="Times New Roman" w:hAnsi="Courier New" w:cs="Courier New"/>
@@ -8124,9 +8122,13 @@
           <w:szCs w:val="21"/>
           <w:lang w:val="en-US"/>
         </w:rPr>
-        <w:t xml:space="preserve">           </w:t>
-      </w:r>
-      <w:r>
+        <w:tab/>
+        <w:t xml:space="preserve">break </w:t>
+      </w:r>
+    </w:p>
+    <w:p>
+      <w:pPr>
+        <w:spacing w:after="120"/>
         <w:rPr>
           <w:rFonts w:ascii="Courier New" w:eastAsia="Times New Roman" w:hAnsi="Courier New" w:cs="Courier New"/>
           <w:color w:val="000000"/>
@@ -8134,8 +8136,7 @@
           <w:szCs w:val="21"/>
           <w:lang w:val="en-US"/>
         </w:rPr>
-        <w:tab/>
-      </w:r>
+      </w:pPr>
       <w:r>
         <w:rPr>
           <w:rFonts w:ascii="Courier New" w:eastAsia="Times New Roman" w:hAnsi="Courier New" w:cs="Courier New"/>
@@ -8144,7 +8145,7 @@
           <w:szCs w:val="21"/>
           <w:lang w:val="en-US"/>
         </w:rPr>
-        <w:t>alpha</w:t>
+        <w:t xml:space="preserve">           </w:t>
       </w:r>
       <w:r>
         <w:rPr>
@@ -8154,9 +8155,8 @@
           <w:szCs w:val="21"/>
           <w:lang w:val="en-US"/>
         </w:rPr>
-        <w:t xml:space="preserve"> = </w:t>
-      </w:r>
-      <w:proofErr w:type="gramStart"/>
+        <w:tab/>
+      </w:r>
       <w:r>
         <w:rPr>
           <w:rFonts w:ascii="Courier New" w:eastAsia="Times New Roman" w:hAnsi="Courier New" w:cs="Courier New"/>
@@ -8165,9 +8165,8 @@
           <w:szCs w:val="21"/>
           <w:lang w:val="en-US"/>
         </w:rPr>
-        <w:t>max(</w:t>
-      </w:r>
-      <w:proofErr w:type="gramEnd"/>
+        <w:t>alpha</w:t>
+      </w:r>
       <w:r>
         <w:rPr>
           <w:rFonts w:ascii="Courier New" w:eastAsia="Times New Roman" w:hAnsi="Courier New" w:cs="Courier New"/>
@@ -8176,8 +8175,9 @@
           <w:szCs w:val="21"/>
           <w:lang w:val="en-US"/>
         </w:rPr>
-        <w:t>alpha</w:t>
-      </w:r>
+        <w:t xml:space="preserve"> = </w:t>
+      </w:r>
+      <w:proofErr w:type="gramStart"/>
       <w:r>
         <w:rPr>
           <w:rFonts w:ascii="Courier New" w:eastAsia="Times New Roman" w:hAnsi="Courier New" w:cs="Courier New"/>
@@ -8186,12 +8186,10 @@
           <w:szCs w:val="21"/>
           <w:lang w:val="en-US"/>
         </w:rPr>
-        <w:t>, value)</w:t>
-      </w:r>
-    </w:p>
-    <w:p>
-      <w:pPr>
-        <w:spacing w:after="120"/>
+        <w:t>max(</w:t>
+      </w:r>
+      <w:proofErr w:type="gramEnd"/>
+      <w:r>
         <w:rPr>
           <w:rFonts w:ascii="Courier New" w:eastAsia="Times New Roman" w:hAnsi="Courier New" w:cs="Courier New"/>
           <w:color w:val="000000"/>
@@ -8199,7 +8197,8 @@
           <w:szCs w:val="21"/>
           <w:lang w:val="en-US"/>
         </w:rPr>
-      </w:pPr>
+        <w:t>alpha</w:t>
+      </w:r>
       <w:r>
         <w:rPr>
           <w:rFonts w:ascii="Courier New" w:eastAsia="Times New Roman" w:hAnsi="Courier New" w:cs="Courier New"/>
@@ -8208,8 +8207,7 @@
           <w:szCs w:val="21"/>
           <w:lang w:val="en-US"/>
         </w:rPr>
-        <w:tab/>
-        <w:t>return value</w:t>
+        <w:t>, value)</w:t>
       </w:r>
     </w:p>
     <w:p>
@@ -8231,7 +8229,8 @@
           <w:szCs w:val="21"/>
           <w:lang w:val="en-US"/>
         </w:rPr>
-        <w:t>else:</w:t>
+        <w:tab/>
+        <w:t>return value</w:t>
       </w:r>
     </w:p>
     <w:p>
@@ -8253,8 +8252,7 @@
           <w:szCs w:val="21"/>
           <w:lang w:val="en-US"/>
         </w:rPr>
-        <w:tab/>
-        <w:t>value = float(‘inf’)</w:t>
+        <w:t>else:</w:t>
       </w:r>
     </w:p>
     <w:p>
@@ -8277,11 +8275,12 @@
           <w:lang w:val="en-US"/>
         </w:rPr>
         <w:tab/>
-        <w:t xml:space="preserve">for child in </w:t>
-      </w:r>
-      <w:proofErr w:type="spellStart"/>
-      <w:proofErr w:type="gramStart"/>
-      <w:r>
+        <w:t>value = float(‘inf’)</w:t>
+      </w:r>
+    </w:p>
+    <w:p>
+      <w:pPr>
+        <w:spacing w:after="120"/>
         <w:rPr>
           <w:rFonts w:ascii="Courier New" w:eastAsia="Times New Roman" w:hAnsi="Courier New" w:cs="Courier New"/>
           <w:color w:val="000000"/>
@@ -8289,10 +8288,7 @@
           <w:szCs w:val="21"/>
           <w:lang w:val="en-US"/>
         </w:rPr>
-        <w:t>node.children</w:t>
-      </w:r>
-      <w:proofErr w:type="spellEnd"/>
-      <w:proofErr w:type="gramEnd"/>
+      </w:pPr>
       <w:r>
         <w:rPr>
           <w:rFonts w:ascii="Courier New" w:eastAsia="Times New Roman" w:hAnsi="Courier New" w:cs="Courier New"/>
@@ -8301,12 +8297,12 @@
           <w:szCs w:val="21"/>
           <w:lang w:val="en-US"/>
         </w:rPr>
-        <w:t>:</w:t>
-      </w:r>
-    </w:p>
-    <w:p>
-      <w:pPr>
-        <w:spacing w:after="120"/>
+        <w:tab/>
+        <w:t xml:space="preserve">for child in </w:t>
+      </w:r>
+      <w:proofErr w:type="spellStart"/>
+      <w:proofErr w:type="gramStart"/>
+      <w:r>
         <w:rPr>
           <w:rFonts w:ascii="Courier New" w:eastAsia="Times New Roman" w:hAnsi="Courier New" w:cs="Courier New"/>
           <w:color w:val="000000"/>
@@ -8314,7 +8310,10 @@
           <w:szCs w:val="21"/>
           <w:lang w:val="en-US"/>
         </w:rPr>
-      </w:pPr>
+        <w:t>node.children</w:t>
+      </w:r>
+      <w:proofErr w:type="spellEnd"/>
+      <w:proofErr w:type="gramEnd"/>
       <w:r>
         <w:rPr>
           <w:rFonts w:ascii="Courier New" w:eastAsia="Times New Roman" w:hAnsi="Courier New" w:cs="Courier New"/>
@@ -8323,10 +8322,12 @@
           <w:szCs w:val="21"/>
           <w:lang w:val="en-US"/>
         </w:rPr>
-        <w:lastRenderedPageBreak/>
-        <w:tab/>
-      </w:r>
-      <w:r>
+        <w:t>:</w:t>
+      </w:r>
+    </w:p>
+    <w:p>
+      <w:pPr>
+        <w:spacing w:after="120"/>
         <w:rPr>
           <w:rFonts w:ascii="Courier New" w:eastAsia="Times New Roman" w:hAnsi="Courier New" w:cs="Courier New"/>
           <w:color w:val="000000"/>
@@ -8334,10 +8335,7 @@
           <w:szCs w:val="21"/>
           <w:lang w:val="en-US"/>
         </w:rPr>
-        <w:tab/>
-        <w:t xml:space="preserve">value = </w:t>
-      </w:r>
-      <w:proofErr w:type="gramStart"/>
+      </w:pPr>
       <w:r>
         <w:rPr>
           <w:rFonts w:ascii="Courier New" w:eastAsia="Times New Roman" w:hAnsi="Courier New" w:cs="Courier New"/>
@@ -8346,9 +8344,9 @@
           <w:szCs w:val="21"/>
           <w:lang w:val="en-US"/>
         </w:rPr>
-        <w:t>max(</w:t>
-      </w:r>
-      <w:proofErr w:type="gramEnd"/>
+        <w:lastRenderedPageBreak/>
+        <w:tab/>
+      </w:r>
       <w:r>
         <w:rPr>
           <w:rFonts w:ascii="Courier New" w:eastAsia="Times New Roman" w:hAnsi="Courier New" w:cs="Courier New"/>
@@ -8357,17 +8355,21 @@
           <w:szCs w:val="21"/>
           <w:lang w:val="en-US"/>
         </w:rPr>
-        <w:t>value, minimax</w:t>
-      </w:r>
+        <w:tab/>
+        <w:t xml:space="preserve">value = </w:t>
+      </w:r>
+      <w:proofErr w:type="gramStart"/>
       <w:r>
         <w:rPr>
           <w:rFonts w:ascii="Courier New" w:eastAsia="Times New Roman" w:hAnsi="Courier New" w:cs="Courier New"/>
           <w:color w:val="000000"/>
           <w:sz w:val="21"/>
           <w:szCs w:val="21"/>
-        </w:rPr>
-        <w:t xml:space="preserve">(child, depth − 1, </w:t>
-      </w:r>
+          <w:lang w:val="en-US"/>
+        </w:rPr>
+        <w:t>max(</w:t>
+      </w:r>
+      <w:proofErr w:type="gramEnd"/>
       <w:r>
         <w:rPr>
           <w:rFonts w:ascii="Courier New" w:eastAsia="Times New Roman" w:hAnsi="Courier New" w:cs="Courier New"/>
@@ -8376,7 +8378,7 @@
           <w:szCs w:val="21"/>
           <w:lang w:val="en-US"/>
         </w:rPr>
-        <w:t>alpha</w:t>
+        <w:t>value, minimax</w:t>
       </w:r>
       <w:r>
         <w:rPr>
@@ -8385,7 +8387,7 @@
           <w:sz w:val="21"/>
           <w:szCs w:val="21"/>
         </w:rPr>
-        <w:t xml:space="preserve">, </w:t>
+        <w:t xml:space="preserve">(child, depth − 1, </w:t>
       </w:r>
       <w:r>
         <w:rPr>
@@ -8395,7 +8397,7 @@
           <w:szCs w:val="21"/>
           <w:lang w:val="en-US"/>
         </w:rPr>
-        <w:t>beta</w:t>
+        <w:t>alpha</w:t>
       </w:r>
       <w:r>
         <w:rPr>
@@ -8414,7 +8416,36 @@
           <w:szCs w:val="21"/>
           <w:lang w:val="en-US"/>
         </w:rPr>
-        <w:t>TRUE</w:t>
+        <w:t>beta</w:t>
+      </w:r>
+      <w:r>
+        <w:rPr>
+          <w:rFonts w:ascii="Courier New" w:eastAsia="Times New Roman" w:hAnsi="Courier New" w:cs="Courier New"/>
+          <w:color w:val="000000"/>
+          <w:sz w:val="21"/>
+          <w:szCs w:val="21"/>
+        </w:rPr>
+        <w:t xml:space="preserve">, </w:t>
+      </w:r>
+      <w:r>
+        <w:rPr>
+          <w:rFonts w:ascii="Courier New" w:eastAsia="Times New Roman" w:hAnsi="Courier New" w:cs="Courier New"/>
+          <w:color w:val="000000"/>
+          <w:sz w:val="21"/>
+          <w:szCs w:val="21"/>
+          <w:lang w:val="en-US"/>
+        </w:rPr>
+        <w:t>T</w:t>
+      </w:r>
+      <w:r>
+        <w:rPr>
+          <w:rFonts w:ascii="Courier New" w:eastAsia="Times New Roman" w:hAnsi="Courier New" w:cs="Courier New"/>
+          <w:color w:val="000000"/>
+          <w:sz w:val="21"/>
+          <w:szCs w:val="21"/>
+          <w:lang w:val="en-US"/>
+        </w:rPr>
+        <w:t>rue</w:t>
       </w:r>
       <w:r>
         <w:rPr>

</xml_diff>